<commit_message>
corrected typos, plus more explicit about AM signal generation
</commit_message>
<xml_diff>
--- a/LABORATORY/SiSy_lab3_foutran/SiSy_Lab3B_FT_properties/SiSy_Lab3B_FT_properties.docx
+++ b/LABORATORY/SiSy_lab3_foutran/SiSy_Lab3B_FT_properties/SiSy_Lab3B_FT_properties.docx
@@ -77,6 +77,7 @@
           <w:b/>
           <w:sz w:val="32"/>
           <w:szCs w:val="32"/>
+          <w:lang w:val="en-GB"/>
         </w:rPr>
       </w:pPr>
       <w:r>
@@ -85,6 +86,7 @@
           <w:b/>
           <w:sz w:val="32"/>
           <w:szCs w:val="32"/>
+          <w:lang w:val="en-GB"/>
         </w:rPr>
         <w:t>Laboratory 3B</w:t>
       </w:r>
@@ -143,6 +145,7 @@
           <w:i/>
           <w:sz w:val="24"/>
           <w:szCs w:val="24"/>
+          <w:lang w:val="en-GB"/>
         </w:rPr>
       </w:pPr>
       <w:r>
@@ -150,6 +153,7 @@
           <w:b/>
           <w:sz w:val="24"/>
           <w:szCs w:val="24"/>
+          <w:lang w:val="en-GB"/>
         </w:rPr>
         <w:t>Experiment Description</w:t>
       </w:r>
@@ -310,7 +314,16 @@
           <w:szCs w:val="22"/>
           <w:lang w:val="en-GB"/>
         </w:rPr>
-        <w:t>are</w:t>
+        <w:t>at</w:t>
+      </w:r>
+      <w:r>
+        <w:rPr>
+          <w:rFonts w:ascii="Arial" w:hAnsi="Arial" w:cs="Arial"/>
+          <w:sz w:val="22"/>
+          <w:szCs w:val="22"/>
+          <w:lang w:val="en-GB"/>
+        </w:rPr>
+        <w:t>e</w:t>
       </w:r>
       <w:r>
         <w:rPr>
@@ -841,7 +854,16 @@
           <w:szCs w:val="22"/>
           <w:lang w:val="en-GB"/>
         </w:rPr>
-        <w:t>This is our message signal.</w:t>
+        <w:t>This is our message-</w:t>
+      </w:r>
+      <w:r>
+        <w:rPr>
+          <w:rFonts w:ascii="Arial" w:hAnsi="Arial" w:cs="Arial"/>
+          <w:sz w:val="22"/>
+          <w:szCs w:val="22"/>
+          <w:lang w:val="en-GB"/>
+        </w:rPr>
+        <w:t>signal.</w:t>
       </w:r>
     </w:p>
     <w:p>
@@ -924,6 +946,7 @@
           <w:rFonts w:ascii="Arial" w:hAnsi="Arial" w:cs="Arial"/>
           <w:sz w:val="22"/>
           <w:szCs w:val="22"/>
+          <w:lang w:val="fr-CH"/>
         </w:rPr>
       </w:pPr>
       <w:r>
@@ -949,6 +972,7 @@
           <w:rFonts w:ascii="Arial" w:hAnsi="Arial" w:cs="Arial"/>
           <w:sz w:val="22"/>
           <w:szCs w:val="22"/>
+          <w:lang w:val="fr-CH"/>
         </w:rPr>
         <w:t>Carrier</w:t>
       </w:r>
@@ -957,6 +981,7 @@
           <w:rFonts w:ascii="Arial" w:hAnsi="Arial" w:cs="Arial"/>
           <w:sz w:val="22"/>
           <w:szCs w:val="22"/>
+          <w:lang w:val="fr-CH"/>
         </w:rPr>
         <w:t>-</w:t>
       </w:r>
@@ -965,6 +990,7 @@
           <w:rFonts w:ascii="Arial" w:hAnsi="Arial" w:cs="Arial"/>
           <w:sz w:val="22"/>
           <w:szCs w:val="22"/>
+          <w:lang w:val="fr-CH"/>
         </w:rPr>
         <w:t xml:space="preserve">Signal </w:t>
       </w:r>
@@ -973,6 +999,7 @@
           <w:rFonts w:ascii="Arial" w:hAnsi="Arial" w:cs="Arial"/>
           <w:sz w:val="22"/>
           <w:szCs w:val="22"/>
+          <w:lang w:val="fr-CH"/>
         </w:rPr>
         <w:t xml:space="preserve">: </w:t>
       </w:r>
@@ -981,6 +1008,7 @@
           <w:rFonts w:ascii="Arial" w:hAnsi="Arial" w:cs="Arial"/>
           <w:sz w:val="22"/>
           <w:szCs w:val="22"/>
+          <w:lang w:val="fr-CH"/>
         </w:rPr>
         <w:tab/>
       </w:r>
@@ -989,6 +1017,7 @@
           <w:rFonts w:ascii="Arial" w:hAnsi="Arial" w:cs="Arial"/>
           <w:sz w:val="22"/>
           <w:szCs w:val="22"/>
+          <w:lang w:val="fr-CH"/>
         </w:rPr>
         <w:t>x</w:t>
       </w:r>
@@ -997,6 +1026,7 @@
           <w:rFonts w:ascii="Arial" w:hAnsi="Arial" w:cs="Arial"/>
           <w:sz w:val="22"/>
           <w:szCs w:val="22"/>
+          <w:lang w:val="fr-CH"/>
         </w:rPr>
         <w:t>(t) = cos(2</w:t>
       </w:r>
@@ -1013,6 +1043,7 @@
           <w:rFonts w:ascii="Arial" w:hAnsi="Arial" w:cs="Arial"/>
           <w:sz w:val="22"/>
           <w:szCs w:val="22"/>
+          <w:lang w:val="fr-CH"/>
         </w:rPr>
         <w:t>∙f</w:t>
       </w:r>
@@ -1022,6 +1053,7 @@
           <w:sz w:val="22"/>
           <w:szCs w:val="22"/>
           <w:vertAlign w:val="subscript"/>
+          <w:lang w:val="fr-CH"/>
         </w:rPr>
         <w:t>c</w:t>
       </w:r>
@@ -1030,6 +1062,7 @@
           <w:rFonts w:ascii="Arial" w:hAnsi="Arial" w:cs="Arial"/>
           <w:sz w:val="22"/>
           <w:szCs w:val="22"/>
+          <w:lang w:val="fr-CH"/>
         </w:rPr>
         <w:t xml:space="preserve">∙t) </w:t>
       </w:r>
@@ -1038,6 +1071,7 @@
           <w:rFonts w:ascii="Arial" w:hAnsi="Arial" w:cs="Arial"/>
           <w:sz w:val="22"/>
           <w:szCs w:val="22"/>
+          <w:lang w:val="fr-CH"/>
         </w:rPr>
         <w:br/>
       </w:r>
@@ -1054,13 +1088,15 @@
           <w:rFonts w:ascii="Arial" w:hAnsi="Arial" w:cs="Arial"/>
           <w:sz w:val="22"/>
           <w:szCs w:val="22"/>
-        </w:rPr>
-      </w:pPr>
-      <w:r>
-        <w:rPr>
-          <w:rFonts w:ascii="Arial" w:hAnsi="Arial" w:cs="Arial"/>
-          <w:sz w:val="22"/>
-          <w:szCs w:val="22"/>
+          <w:lang w:val="en-GB"/>
+        </w:rPr>
+      </w:pPr>
+      <w:r>
+        <w:rPr>
+          <w:rFonts w:ascii="Arial" w:hAnsi="Arial" w:cs="Arial"/>
+          <w:sz w:val="22"/>
+          <w:szCs w:val="22"/>
+          <w:lang w:val="en-GB"/>
         </w:rPr>
         <w:t xml:space="preserve">For x(t) take </w:t>
       </w:r>
@@ -1069,6 +1105,7 @@
           <w:rFonts w:ascii="Arial" w:hAnsi="Arial" w:cs="Arial"/>
           <w:sz w:val="22"/>
           <w:szCs w:val="22"/>
+          <w:lang w:val="en-GB"/>
         </w:rPr>
         <w:t xml:space="preserve">Amplitude 1V und </w:t>
       </w:r>
@@ -1077,6 +1114,7 @@
           <w:rFonts w:ascii="Arial" w:hAnsi="Arial" w:cs="Arial"/>
           <w:sz w:val="22"/>
           <w:szCs w:val="22"/>
+          <w:lang w:val="en-GB"/>
         </w:rPr>
         <w:t>Frequency</w:t>
       </w:r>
@@ -1085,6 +1123,7 @@
           <w:rFonts w:ascii="Arial" w:hAnsi="Arial" w:cs="Arial"/>
           <w:sz w:val="22"/>
           <w:szCs w:val="22"/>
+          <w:lang w:val="en-GB"/>
         </w:rPr>
         <w:t xml:space="preserve"> </w:t>
       </w:r>
@@ -1093,6 +1132,7 @@
           <w:rFonts w:ascii="Arial" w:hAnsi="Arial" w:cs="Arial"/>
           <w:sz w:val="22"/>
           <w:szCs w:val="22"/>
+          <w:lang w:val="en-GB"/>
         </w:rPr>
         <w:tab/>
       </w:r>
@@ -1101,6 +1141,7 @@
           <w:rFonts w:ascii="Arial" w:hAnsi="Arial" w:cs="Arial"/>
           <w:sz w:val="22"/>
           <w:szCs w:val="22"/>
+          <w:lang w:val="en-GB"/>
         </w:rPr>
         <w:t>f</w:t>
       </w:r>
@@ -1110,6 +1151,7 @@
           <w:sz w:val="22"/>
           <w:szCs w:val="22"/>
           <w:vertAlign w:val="subscript"/>
+          <w:lang w:val="en-GB"/>
         </w:rPr>
         <w:t>c</w:t>
       </w:r>
@@ -1118,6 +1160,7 @@
           <w:rFonts w:ascii="Arial" w:hAnsi="Arial" w:cs="Arial"/>
           <w:sz w:val="22"/>
           <w:szCs w:val="22"/>
+          <w:lang w:val="en-GB"/>
         </w:rPr>
         <w:t xml:space="preserve"> = 10 kHz </w:t>
       </w:r>
@@ -1134,29 +1177,31 @@
           <w:rFonts w:ascii="Arial" w:hAnsi="Arial" w:cs="Arial"/>
           <w:sz w:val="22"/>
           <w:szCs w:val="22"/>
-        </w:rPr>
-      </w:pPr>
-    </w:p>
-    <w:p>
-      <w:pPr>
-        <w:tabs>
-          <w:tab w:val="left" w:pos="360"/>
-          <w:tab w:val="left" w:pos="540"/>
-          <w:tab w:val="center" w:pos="4500"/>
-        </w:tabs>
-        <w:spacing w:after="60"/>
-        <w:rPr>
-          <w:rFonts w:ascii="Arial" w:hAnsi="Arial" w:cs="Arial"/>
-          <w:sz w:val="22"/>
-          <w:szCs w:val="22"/>
-          <w:lang w:val="en-GB"/>
-        </w:rPr>
-      </w:pPr>
-      <w:r>
-        <w:rPr>
-          <w:rFonts w:ascii="Arial" w:hAnsi="Arial" w:cs="Arial"/>
-          <w:sz w:val="22"/>
-          <w:szCs w:val="22"/>
+          <w:lang w:val="en-GB"/>
+        </w:rPr>
+      </w:pPr>
+    </w:p>
+    <w:p>
+      <w:pPr>
+        <w:tabs>
+          <w:tab w:val="left" w:pos="360"/>
+          <w:tab w:val="left" w:pos="540"/>
+          <w:tab w:val="center" w:pos="4500"/>
+        </w:tabs>
+        <w:spacing w:after="60"/>
+        <w:rPr>
+          <w:rFonts w:ascii="Arial" w:hAnsi="Arial" w:cs="Arial"/>
+          <w:sz w:val="22"/>
+          <w:szCs w:val="22"/>
+          <w:lang w:val="en-GB"/>
+        </w:rPr>
+      </w:pPr>
+      <w:r>
+        <w:rPr>
+          <w:rFonts w:ascii="Arial" w:hAnsi="Arial" w:cs="Arial"/>
+          <w:sz w:val="22"/>
+          <w:szCs w:val="22"/>
+          <w:lang w:val="en-GB"/>
         </w:rPr>
         <w:tab/>
       </w:r>
@@ -1165,6 +1210,7 @@
           <w:rFonts w:ascii="Arial" w:hAnsi="Arial" w:cs="Arial"/>
           <w:sz w:val="22"/>
           <w:szCs w:val="22"/>
+          <w:lang w:val="en-GB"/>
         </w:rPr>
         <w:tab/>
       </w:r>
@@ -1173,6 +1219,7 @@
           <w:rFonts w:ascii="Arial" w:hAnsi="Arial" w:cs="Arial"/>
           <w:sz w:val="22"/>
           <w:szCs w:val="22"/>
+          <w:lang w:val="en-GB"/>
         </w:rPr>
         <w:tab/>
       </w:r>
@@ -1186,7 +1233,7 @@
           <v:shape id="_x0000_i1025" type="#_x0000_t75" style="width:193.5pt;height:82.5pt" o:ole="">
             <v:imagedata r:id="rId8" o:title="" croptop="2997f" cropbottom="47598f" cropleft="1879f" cropright="37351f"/>
           </v:shape>
-          <o:OLEObject Type="Embed" ProgID="PowerPoint.Show.12" ShapeID="_x0000_i1025" DrawAspect="Content" ObjectID="_1603193848" r:id="rId9"/>
+          <o:OLEObject Type="Embed" ProgID="PowerPoint.Show.12" ShapeID="_x0000_i1025" DrawAspect="Content" ObjectID="_1603258037" r:id="rId9"/>
         </w:object>
       </w:r>
       <w:r>
@@ -1198,6 +1245,63 @@
         </w:rPr>
         <w:br/>
       </w:r>
+    </w:p>
+    <w:p>
+      <w:pPr>
+        <w:tabs>
+          <w:tab w:val="left" w:pos="360"/>
+          <w:tab w:val="left" w:pos="540"/>
+          <w:tab w:val="center" w:pos="4500"/>
+        </w:tabs>
+        <w:spacing w:after="60"/>
+        <w:rPr>
+          <w:rFonts w:ascii="Arial" w:hAnsi="Arial" w:cs="Arial"/>
+          <w:sz w:val="22"/>
+          <w:szCs w:val="22"/>
+          <w:lang w:val="en-GB"/>
+        </w:rPr>
+      </w:pPr>
+      <w:r>
+        <w:rPr>
+          <w:rFonts w:ascii="Arial" w:hAnsi="Arial" w:cs="Arial"/>
+          <w:sz w:val="22"/>
+          <w:szCs w:val="22"/>
+          <w:lang w:val="en-GB"/>
+        </w:rPr>
+        <w:t xml:space="preserve">In order to generate y(t), the modulated-signal, we will use the Amplitude Modulation (AM) feature of the FuGe. Check the hints below. </w:t>
+      </w:r>
+    </w:p>
+    <w:p>
+      <w:pPr>
+        <w:tabs>
+          <w:tab w:val="left" w:pos="360"/>
+          <w:tab w:val="left" w:pos="540"/>
+          <w:tab w:val="center" w:pos="4500"/>
+        </w:tabs>
+        <w:spacing w:after="60"/>
+        <w:rPr>
+          <w:rFonts w:ascii="Arial" w:hAnsi="Arial" w:cs="Arial"/>
+          <w:sz w:val="22"/>
+          <w:szCs w:val="22"/>
+          <w:lang w:val="en-GB"/>
+        </w:rPr>
+      </w:pPr>
+    </w:p>
+    <w:p>
+      <w:pPr>
+        <w:tabs>
+          <w:tab w:val="left" w:pos="360"/>
+          <w:tab w:val="left" w:pos="540"/>
+          <w:tab w:val="center" w:pos="4500"/>
+        </w:tabs>
+        <w:spacing w:after="60"/>
+        <w:rPr>
+          <w:rFonts w:ascii="Arial" w:hAnsi="Arial" w:cs="Arial"/>
+          <w:sz w:val="22"/>
+          <w:szCs w:val="22"/>
+          <w:lang w:val="en-GB"/>
+        </w:rPr>
+      </w:pPr>
       <w:r>
         <w:rPr>
           <w:rFonts w:ascii="Arial" w:hAnsi="Arial" w:cs="Arial"/>
@@ -1876,15 +1980,38 @@
         </w:rPr>
         <w:br/>
       </w:r>
-      <w:r>
-        <w:rPr>
-          <w:rFonts w:ascii="Arial" w:hAnsi="Arial" w:cs="Arial"/>
-          <w:sz w:val="22"/>
-          <w:szCs w:val="22"/>
-          <w:lang w:val="en-GB"/>
-        </w:rPr>
-        <w:br/>
-      </w:r>
+    </w:p>
+    <w:p>
+      <w:pPr>
+        <w:tabs>
+          <w:tab w:val="left" w:pos="360"/>
+          <w:tab w:val="left" w:pos="540"/>
+          <w:tab w:val="center" w:pos="4500"/>
+        </w:tabs>
+        <w:spacing w:after="60"/>
+        <w:rPr>
+          <w:rFonts w:ascii="Arial" w:hAnsi="Arial" w:cs="Arial"/>
+          <w:sz w:val="22"/>
+          <w:szCs w:val="22"/>
+          <w:lang w:val="en-GB"/>
+        </w:rPr>
+      </w:pPr>
+    </w:p>
+    <w:p>
+      <w:pPr>
+        <w:tabs>
+          <w:tab w:val="left" w:pos="360"/>
+          <w:tab w:val="left" w:pos="540"/>
+          <w:tab w:val="center" w:pos="4500"/>
+        </w:tabs>
+        <w:spacing w:after="60"/>
+        <w:rPr>
+          <w:rFonts w:ascii="Arial" w:hAnsi="Arial" w:cs="Arial"/>
+          <w:sz w:val="22"/>
+          <w:szCs w:val="22"/>
+          <w:lang w:val="en-GB"/>
+        </w:rPr>
+      </w:pPr>
       <w:r>
         <w:rPr>
           <w:rFonts w:ascii="Arial" w:hAnsi="Arial" w:cs="Arial"/>
@@ -2265,7 +2392,6 @@
           <w:szCs w:val="22"/>
           <w:lang w:val="en-GB"/>
         </w:rPr>
-        <w:lastRenderedPageBreak/>
         <w:br/>
       </w:r>
       <w:r>
@@ -2647,7 +2773,25 @@
           <w:szCs w:val="22"/>
           <w:lang w:val="en-GB"/>
         </w:rPr>
-        <w:t xml:space="preserve">nd transmit the resulting modulated signal y(t) over an </w:t>
+        <w:t>nd t</w:t>
+      </w:r>
+      <w:r>
+        <w:rPr>
+          <w:rFonts w:ascii="Arial" w:hAnsi="Arial" w:cs="Arial"/>
+          <w:sz w:val="22"/>
+          <w:szCs w:val="22"/>
+          <w:lang w:val="en-GB"/>
+        </w:rPr>
+        <w:t>ransmit the resulting modulated-</w:t>
+      </w:r>
+      <w:r>
+        <w:rPr>
+          <w:rFonts w:ascii="Arial" w:hAnsi="Arial" w:cs="Arial"/>
+          <w:sz w:val="22"/>
+          <w:szCs w:val="22"/>
+          <w:lang w:val="en-GB"/>
+        </w:rPr>
+        <w:t xml:space="preserve">signal y(t) over an </w:t>
       </w:r>
       <w:r>
         <w:rPr>
@@ -2775,16 +2919,7 @@
           <w:szCs w:val="22"/>
           <w:lang w:val="en-GB"/>
         </w:rPr>
-        <w:t xml:space="preserve">Change the </w:t>
-      </w:r>
-      <w:r>
-        <w:rPr>
-          <w:rFonts w:ascii="Arial" w:hAnsi="Arial" w:cs="Arial"/>
-          <w:sz w:val="22"/>
-          <w:szCs w:val="22"/>
-          <w:lang w:val="en-GB"/>
-        </w:rPr>
-        <w:t xml:space="preserve">modulation depth </w:t>
+        <w:t xml:space="preserve">Change the modulation depth </w:t>
       </w:r>
       <w:r>
         <w:rPr>
@@ -2840,43 +2975,7 @@
           <w:szCs w:val="22"/>
           <w:lang w:val="en-GB"/>
         </w:rPr>
-        <w:t xml:space="preserve">of the </w:t>
-      </w:r>
-      <w:r>
-        <w:rPr>
-          <w:rFonts w:ascii="Arial" w:hAnsi="Arial" w:cs="Arial"/>
-          <w:sz w:val="22"/>
-          <w:szCs w:val="22"/>
-          <w:lang w:val="en-GB"/>
-        </w:rPr>
-        <w:t>modulated</w:t>
-      </w:r>
-      <w:r>
-        <w:rPr>
-          <w:rFonts w:ascii="Arial" w:hAnsi="Arial" w:cs="Arial"/>
-          <w:sz w:val="22"/>
-          <w:szCs w:val="22"/>
-          <w:lang w:val="en-GB"/>
-        </w:rPr>
-        <w:t xml:space="preserve"> si</w:t>
-      </w:r>
-      <w:r>
-        <w:rPr>
-          <w:rFonts w:ascii="Arial" w:hAnsi="Arial" w:cs="Arial"/>
-          <w:sz w:val="22"/>
-          <w:szCs w:val="22"/>
-          <w:lang w:val="en-GB"/>
-        </w:rPr>
-        <w:t>gnal y</w:t>
-      </w:r>
-      <w:r>
-        <w:rPr>
-          <w:rFonts w:ascii="Arial" w:hAnsi="Arial" w:cs="Arial"/>
-          <w:sz w:val="22"/>
-          <w:szCs w:val="22"/>
-          <w:lang w:val="en-GB"/>
-        </w:rPr>
-        <w:t xml:space="preserve">(t) , and hear the difference. </w:t>
+        <w:t xml:space="preserve">of the modulated signal y(t) , and hear the difference. </w:t>
       </w:r>
     </w:p>
     <w:p>
@@ -2942,221 +3041,239 @@
           <w:szCs w:val="22"/>
           <w:lang w:val="en-GB"/>
         </w:rPr>
-        <w:t>What do you think, how wide is a AM radio channel?</w:t>
-      </w:r>
-    </w:p>
-    <w:p>
-      <w:pPr>
-        <w:tabs>
-          <w:tab w:val="left" w:pos="360"/>
-          <w:tab w:val="left" w:pos="540"/>
-          <w:tab w:val="center" w:pos="4500"/>
-        </w:tabs>
-        <w:spacing w:after="60"/>
-        <w:rPr>
-          <w:rFonts w:ascii="Arial" w:hAnsi="Arial" w:cs="Arial"/>
-          <w:sz w:val="22"/>
-          <w:szCs w:val="22"/>
-          <w:lang w:val="en-GB"/>
-        </w:rPr>
-      </w:pPr>
-    </w:p>
-    <w:p>
-      <w:pPr>
-        <w:tabs>
-          <w:tab w:val="left" w:pos="360"/>
-          <w:tab w:val="left" w:pos="540"/>
-          <w:tab w:val="center" w:pos="4500"/>
-        </w:tabs>
-        <w:spacing w:after="60"/>
-        <w:rPr>
-          <w:rFonts w:ascii="Arial" w:hAnsi="Arial" w:cs="Arial"/>
-          <w:sz w:val="22"/>
-          <w:szCs w:val="22"/>
-          <w:lang w:val="en-GB"/>
-        </w:rPr>
-      </w:pPr>
-      <w:r>
-        <w:rPr>
-          <w:rFonts w:ascii="Arial" w:hAnsi="Arial" w:cs="Arial"/>
-          <w:sz w:val="22"/>
-          <w:szCs w:val="22"/>
-          <w:lang w:val="en-GB"/>
-        </w:rPr>
-        <w:t>Change the form of the message signal from a sinus to a square, and hear the difference.</w:t>
-      </w:r>
-      <w:r>
-        <w:rPr>
-          <w:rFonts w:ascii="Arial" w:hAnsi="Arial" w:cs="Arial"/>
-          <w:sz w:val="22"/>
-          <w:szCs w:val="22"/>
-          <w:lang w:val="en-GB"/>
-        </w:rPr>
-        <w:t xml:space="preserve"> </w:t>
-      </w:r>
-    </w:p>
-    <w:p>
-      <w:pPr>
-        <w:tabs>
-          <w:tab w:val="left" w:pos="360"/>
-          <w:tab w:val="left" w:pos="540"/>
-          <w:tab w:val="center" w:pos="4500"/>
-        </w:tabs>
-        <w:spacing w:after="60"/>
-        <w:rPr>
-          <w:rFonts w:ascii="Arial" w:hAnsi="Arial" w:cs="Arial"/>
-          <w:sz w:val="22"/>
-          <w:szCs w:val="22"/>
-          <w:lang w:val="en-GB"/>
-        </w:rPr>
-      </w:pPr>
-    </w:p>
-    <w:p>
-      <w:pPr>
-        <w:tabs>
-          <w:tab w:val="left" w:pos="360"/>
-          <w:tab w:val="left" w:pos="540"/>
-          <w:tab w:val="center" w:pos="4500"/>
-        </w:tabs>
-        <w:spacing w:after="60"/>
-        <w:rPr>
-          <w:rFonts w:ascii="Arial" w:hAnsi="Arial" w:cs="Arial"/>
-          <w:sz w:val="22"/>
-          <w:szCs w:val="22"/>
-          <w:lang w:val="en-GB"/>
-        </w:rPr>
-      </w:pPr>
-      <w:r>
-        <w:rPr>
-          <w:rFonts w:ascii="Arial" w:hAnsi="Arial" w:cs="Arial"/>
-          <w:sz w:val="22"/>
-          <w:szCs w:val="22"/>
-          <w:lang w:val="en-GB"/>
-        </w:rPr>
-        <w:br/>
-      </w:r>
-      <w:r>
-        <w:rPr>
-          <w:rFonts w:ascii="Arial" w:hAnsi="Arial" w:cs="Arial"/>
-          <w:sz w:val="22"/>
-          <w:szCs w:val="22"/>
-          <w:lang w:val="en-GB"/>
-        </w:rPr>
-        <w:t>g</w:t>
-      </w:r>
-      <w:r>
-        <w:rPr>
-          <w:rFonts w:ascii="Arial" w:hAnsi="Arial" w:cs="Arial"/>
-          <w:sz w:val="22"/>
-          <w:szCs w:val="22"/>
-          <w:lang w:val="en-GB"/>
-        </w:rPr>
-        <w:t>)</w:t>
-      </w:r>
-      <w:r>
-        <w:rPr>
-          <w:rFonts w:ascii="Arial" w:hAnsi="Arial" w:cs="Arial"/>
-          <w:sz w:val="22"/>
-          <w:szCs w:val="22"/>
-          <w:lang w:val="en-GB"/>
-        </w:rPr>
-        <w:tab/>
-      </w:r>
-      <w:r>
-        <w:rPr>
-          <w:rFonts w:ascii="Arial" w:hAnsi="Arial" w:cs="Arial"/>
-          <w:sz w:val="22"/>
-          <w:szCs w:val="22"/>
-          <w:lang w:val="en-GB"/>
-        </w:rPr>
-        <w:t>You can also t</w:t>
-      </w:r>
-      <w:r>
-        <w:rPr>
-          <w:rFonts w:ascii="Arial" w:hAnsi="Arial" w:cs="Arial"/>
-          <w:sz w:val="22"/>
-          <w:szCs w:val="22"/>
-          <w:lang w:val="en-GB"/>
-        </w:rPr>
-        <w:t xml:space="preserve">ransmit a Radio-Announcement, bei connecting a microphone amplifier system </w:t>
-      </w:r>
-      <w:r>
-        <w:rPr>
-          <w:rFonts w:ascii="Arial" w:hAnsi="Arial" w:cs="Arial"/>
-          <w:sz w:val="22"/>
-          <w:szCs w:val="22"/>
-          <w:lang w:val="en-GB"/>
-        </w:rPr>
-        <w:t xml:space="preserve">(ECM8000 – MPR1/Stage Line) </w:t>
-      </w:r>
-      <w:r>
-        <w:rPr>
-          <w:rFonts w:ascii="Arial" w:hAnsi="Arial" w:cs="Arial"/>
-          <w:sz w:val="22"/>
-          <w:szCs w:val="22"/>
-          <w:lang w:val="en-GB"/>
-        </w:rPr>
-        <w:t xml:space="preserve">to the external modulation signal input (in the back side of the FuGe). Plus select modulation source external. </w:t>
-      </w:r>
-    </w:p>
-    <w:p>
-      <w:pPr>
-        <w:tabs>
-          <w:tab w:val="left" w:pos="360"/>
-          <w:tab w:val="left" w:pos="540"/>
-          <w:tab w:val="center" w:pos="4500"/>
-        </w:tabs>
-        <w:spacing w:after="60"/>
-        <w:rPr>
-          <w:rFonts w:ascii="Arial" w:hAnsi="Arial" w:cs="Arial"/>
-          <w:sz w:val="22"/>
-          <w:szCs w:val="22"/>
-          <w:lang w:val="en-GB"/>
-        </w:rPr>
-      </w:pPr>
-    </w:p>
-    <w:p>
-      <w:pPr>
-        <w:tabs>
-          <w:tab w:val="left" w:pos="360"/>
-          <w:tab w:val="left" w:pos="540"/>
-          <w:tab w:val="center" w:pos="4500"/>
-        </w:tabs>
-        <w:spacing w:after="60"/>
-        <w:rPr>
-          <w:rFonts w:ascii="Arial" w:hAnsi="Arial" w:cs="Arial"/>
-          <w:sz w:val="22"/>
-          <w:szCs w:val="22"/>
-          <w:lang w:val="en-GB"/>
-        </w:rPr>
-      </w:pPr>
-      <w:r>
-        <w:rPr>
-          <w:rFonts w:ascii="Arial" w:hAnsi="Arial" w:cs="Arial"/>
-          <w:sz w:val="22"/>
-          <w:szCs w:val="22"/>
-          <w:lang w:val="en-GB"/>
-        </w:rPr>
-        <w:t xml:space="preserve">Check the corresponding modulated signal in the time domain in the oscilloscope. </w:t>
-      </w:r>
-    </w:p>
-    <w:p>
-      <w:pPr>
-        <w:tabs>
-          <w:tab w:val="left" w:pos="360"/>
-          <w:tab w:val="left" w:pos="540"/>
-          <w:tab w:val="center" w:pos="4500"/>
-        </w:tabs>
-        <w:spacing w:after="60"/>
-        <w:rPr>
-          <w:rFonts w:ascii="Arial" w:hAnsi="Arial" w:cs="Arial"/>
-          <w:sz w:val="22"/>
-          <w:szCs w:val="22"/>
-          <w:lang w:val="en-GB"/>
-        </w:rPr>
-      </w:pPr>
+        <w:t>What do you think, how wide is a</w:t>
+      </w:r>
+      <w:r>
+        <w:rPr>
+          <w:rFonts w:ascii="Arial" w:hAnsi="Arial" w:cs="Arial"/>
+          <w:sz w:val="22"/>
+          <w:szCs w:val="22"/>
+          <w:lang w:val="en-GB"/>
+        </w:rPr>
+        <w:t>n</w:t>
+      </w:r>
       <w:bookmarkStart w:id="0" w:name="_GoBack"/>
       <w:bookmarkEnd w:id="0"/>
+      <w:r>
+        <w:rPr>
+          <w:rFonts w:ascii="Arial" w:hAnsi="Arial" w:cs="Arial"/>
+          <w:sz w:val="22"/>
+          <w:szCs w:val="22"/>
+          <w:lang w:val="en-GB"/>
+        </w:rPr>
+        <w:t xml:space="preserve"> AM radio channel?</w:t>
+      </w:r>
+    </w:p>
+    <w:p>
+      <w:pPr>
+        <w:tabs>
+          <w:tab w:val="left" w:pos="360"/>
+          <w:tab w:val="left" w:pos="540"/>
+          <w:tab w:val="center" w:pos="4500"/>
+        </w:tabs>
+        <w:spacing w:after="60"/>
+        <w:rPr>
+          <w:rFonts w:ascii="Arial" w:hAnsi="Arial" w:cs="Arial"/>
+          <w:sz w:val="22"/>
+          <w:szCs w:val="22"/>
+          <w:lang w:val="en-GB"/>
+        </w:rPr>
+      </w:pPr>
+    </w:p>
+    <w:p>
+      <w:pPr>
+        <w:tabs>
+          <w:tab w:val="left" w:pos="360"/>
+          <w:tab w:val="left" w:pos="540"/>
+          <w:tab w:val="center" w:pos="4500"/>
+        </w:tabs>
+        <w:spacing w:after="60"/>
+        <w:rPr>
+          <w:rFonts w:ascii="Arial" w:hAnsi="Arial" w:cs="Arial"/>
+          <w:sz w:val="22"/>
+          <w:szCs w:val="22"/>
+          <w:lang w:val="en-GB"/>
+        </w:rPr>
+      </w:pPr>
+      <w:r>
+        <w:rPr>
+          <w:rFonts w:ascii="Arial" w:hAnsi="Arial" w:cs="Arial"/>
+          <w:sz w:val="22"/>
+          <w:szCs w:val="22"/>
+          <w:lang w:val="en-GB"/>
+        </w:rPr>
+        <w:t>Change the form of the message signal from a sinus to a square, and hear the difference.</w:t>
+      </w:r>
+      <w:r>
+        <w:rPr>
+          <w:rFonts w:ascii="Arial" w:hAnsi="Arial" w:cs="Arial"/>
+          <w:sz w:val="22"/>
+          <w:szCs w:val="22"/>
+          <w:lang w:val="en-GB"/>
+        </w:rPr>
+        <w:t xml:space="preserve"> </w:t>
+      </w:r>
+    </w:p>
+    <w:p>
+      <w:pPr>
+        <w:tabs>
+          <w:tab w:val="left" w:pos="360"/>
+          <w:tab w:val="left" w:pos="540"/>
+          <w:tab w:val="center" w:pos="4500"/>
+        </w:tabs>
+        <w:spacing w:after="60"/>
+        <w:rPr>
+          <w:rFonts w:ascii="Arial" w:hAnsi="Arial" w:cs="Arial"/>
+          <w:sz w:val="22"/>
+          <w:szCs w:val="22"/>
+          <w:lang w:val="en-GB"/>
+        </w:rPr>
+      </w:pPr>
+    </w:p>
+    <w:p>
+      <w:pPr>
+        <w:tabs>
+          <w:tab w:val="left" w:pos="360"/>
+          <w:tab w:val="left" w:pos="540"/>
+          <w:tab w:val="center" w:pos="4500"/>
+        </w:tabs>
+        <w:spacing w:after="60"/>
+        <w:rPr>
+          <w:rFonts w:ascii="Arial" w:hAnsi="Arial" w:cs="Arial"/>
+          <w:sz w:val="22"/>
+          <w:szCs w:val="22"/>
+          <w:lang w:val="en-GB"/>
+        </w:rPr>
+      </w:pPr>
+      <w:r>
+        <w:rPr>
+          <w:rFonts w:ascii="Arial" w:hAnsi="Arial" w:cs="Arial"/>
+          <w:sz w:val="22"/>
+          <w:szCs w:val="22"/>
+          <w:lang w:val="en-GB"/>
+        </w:rPr>
+        <w:br/>
+      </w:r>
+      <w:r>
+        <w:rPr>
+          <w:rFonts w:ascii="Arial" w:hAnsi="Arial" w:cs="Arial"/>
+          <w:sz w:val="22"/>
+          <w:szCs w:val="22"/>
+          <w:lang w:val="en-GB"/>
+        </w:rPr>
+        <w:t>g</w:t>
+      </w:r>
+      <w:r>
+        <w:rPr>
+          <w:rFonts w:ascii="Arial" w:hAnsi="Arial" w:cs="Arial"/>
+          <w:sz w:val="22"/>
+          <w:szCs w:val="22"/>
+          <w:lang w:val="en-GB"/>
+        </w:rPr>
+        <w:t>)</w:t>
+      </w:r>
+      <w:r>
+        <w:rPr>
+          <w:rFonts w:ascii="Arial" w:hAnsi="Arial" w:cs="Arial"/>
+          <w:sz w:val="22"/>
+          <w:szCs w:val="22"/>
+          <w:lang w:val="en-GB"/>
+        </w:rPr>
+        <w:tab/>
+      </w:r>
+      <w:r>
+        <w:rPr>
+          <w:rFonts w:ascii="Arial" w:hAnsi="Arial" w:cs="Arial"/>
+          <w:sz w:val="22"/>
+          <w:szCs w:val="22"/>
+          <w:lang w:val="en-GB"/>
+        </w:rPr>
+        <w:t>You can also t</w:t>
+      </w:r>
+      <w:r>
+        <w:rPr>
+          <w:rFonts w:ascii="Arial" w:hAnsi="Arial" w:cs="Arial"/>
+          <w:sz w:val="22"/>
+          <w:szCs w:val="22"/>
+          <w:lang w:val="en-GB"/>
+        </w:rPr>
+        <w:t xml:space="preserve">ransmit a Radio-Announcement, bei connecting a microphone amplifier system </w:t>
+      </w:r>
+      <w:r>
+        <w:rPr>
+          <w:rFonts w:ascii="Arial" w:hAnsi="Arial" w:cs="Arial"/>
+          <w:sz w:val="22"/>
+          <w:szCs w:val="22"/>
+          <w:lang w:val="en-GB"/>
+        </w:rPr>
+        <w:t xml:space="preserve">(ECM8000 – MPR1/Stage Line) </w:t>
+      </w:r>
+      <w:r>
+        <w:rPr>
+          <w:rFonts w:ascii="Arial" w:hAnsi="Arial" w:cs="Arial"/>
+          <w:sz w:val="22"/>
+          <w:szCs w:val="22"/>
+          <w:lang w:val="en-GB"/>
+        </w:rPr>
+        <w:t xml:space="preserve">to the external modulation signal input (in the back side of the FuGe). Plus select modulation source external. </w:t>
+      </w:r>
+    </w:p>
+    <w:p>
+      <w:pPr>
+        <w:tabs>
+          <w:tab w:val="left" w:pos="360"/>
+          <w:tab w:val="left" w:pos="540"/>
+          <w:tab w:val="center" w:pos="4500"/>
+        </w:tabs>
+        <w:spacing w:after="60"/>
+        <w:rPr>
+          <w:rFonts w:ascii="Arial" w:hAnsi="Arial" w:cs="Arial"/>
+          <w:sz w:val="22"/>
+          <w:szCs w:val="22"/>
+          <w:lang w:val="en-GB"/>
+        </w:rPr>
+      </w:pPr>
+    </w:p>
+    <w:p>
+      <w:pPr>
+        <w:tabs>
+          <w:tab w:val="left" w:pos="360"/>
+          <w:tab w:val="left" w:pos="540"/>
+          <w:tab w:val="center" w:pos="4500"/>
+        </w:tabs>
+        <w:spacing w:after="60"/>
+        <w:rPr>
+          <w:rFonts w:ascii="Arial" w:hAnsi="Arial" w:cs="Arial"/>
+          <w:sz w:val="22"/>
+          <w:szCs w:val="22"/>
+          <w:lang w:val="en-GB"/>
+        </w:rPr>
+      </w:pPr>
+      <w:r>
+        <w:rPr>
+          <w:rFonts w:ascii="Arial" w:hAnsi="Arial" w:cs="Arial"/>
+          <w:sz w:val="22"/>
+          <w:szCs w:val="22"/>
+          <w:lang w:val="en-GB"/>
+        </w:rPr>
+        <w:t xml:space="preserve">Check the corresponding modulated signal in the time domain in the oscilloscope. </w:t>
+      </w:r>
+    </w:p>
+    <w:p>
+      <w:pPr>
+        <w:tabs>
+          <w:tab w:val="left" w:pos="360"/>
+          <w:tab w:val="left" w:pos="540"/>
+          <w:tab w:val="center" w:pos="4500"/>
+        </w:tabs>
+        <w:spacing w:after="60"/>
+        <w:rPr>
+          <w:rFonts w:ascii="Arial" w:hAnsi="Arial" w:cs="Arial"/>
+          <w:sz w:val="22"/>
+          <w:szCs w:val="22"/>
+          <w:lang w:val="en-GB"/>
+        </w:rPr>
+      </w:pPr>
     </w:p>
     <w:sectPr>
       <w:headerReference w:type="default" r:id="rId10"/>
@@ -3293,7 +3410,7 @@
         <w:sz w:val="22"/>
         <w:szCs w:val="22"/>
       </w:rPr>
-      <w:t>2</w:t>
+      <w:t>1</w:t>
     </w:r>
     <w:r>
       <w:rPr>
@@ -3773,6 +3890,50 @@
     <w:lsdException w:name="Subtitle" w:qFormat="1"/>
     <w:lsdException w:name="Strong" w:qFormat="1"/>
     <w:lsdException w:name="Emphasis" w:qFormat="1"/>
+    <w:lsdException w:name="Normal Table" w:semiHidden="1" w:unhideWhenUsed="1"/>
+    <w:lsdException w:name="Table Simple 1" w:semiHidden="1" w:unhideWhenUsed="1"/>
+    <w:lsdException w:name="Table Simple 2" w:semiHidden="1" w:unhideWhenUsed="1"/>
+    <w:lsdException w:name="Table Simple 3" w:semiHidden="1" w:unhideWhenUsed="1"/>
+    <w:lsdException w:name="Table Classic 1" w:semiHidden="1" w:unhideWhenUsed="1"/>
+    <w:lsdException w:name="Table Classic 2" w:semiHidden="1" w:unhideWhenUsed="1"/>
+    <w:lsdException w:name="Table Classic 3" w:semiHidden="1" w:unhideWhenUsed="1"/>
+    <w:lsdException w:name="Table Classic 4" w:semiHidden="1" w:unhideWhenUsed="1"/>
+    <w:lsdException w:name="Table Colorful 1" w:semiHidden="1" w:unhideWhenUsed="1"/>
+    <w:lsdException w:name="Table Colorful 2" w:semiHidden="1" w:unhideWhenUsed="1"/>
+    <w:lsdException w:name="Table Colorful 3" w:semiHidden="1" w:unhideWhenUsed="1"/>
+    <w:lsdException w:name="Table Columns 1" w:semiHidden="1" w:unhideWhenUsed="1"/>
+    <w:lsdException w:name="Table Columns 2" w:semiHidden="1" w:unhideWhenUsed="1"/>
+    <w:lsdException w:name="Table Columns 3" w:semiHidden="1" w:unhideWhenUsed="1"/>
+    <w:lsdException w:name="Table Columns 4" w:semiHidden="1" w:unhideWhenUsed="1"/>
+    <w:lsdException w:name="Table Columns 5" w:semiHidden="1" w:unhideWhenUsed="1"/>
+    <w:lsdException w:name="Table Grid 1" w:semiHidden="1" w:unhideWhenUsed="1"/>
+    <w:lsdException w:name="Table Grid 2" w:semiHidden="1" w:unhideWhenUsed="1"/>
+    <w:lsdException w:name="Table Grid 3" w:semiHidden="1" w:unhideWhenUsed="1"/>
+    <w:lsdException w:name="Table Grid 4" w:semiHidden="1" w:unhideWhenUsed="1"/>
+    <w:lsdException w:name="Table Grid 5" w:semiHidden="1" w:unhideWhenUsed="1"/>
+    <w:lsdException w:name="Table Grid 6" w:semiHidden="1" w:unhideWhenUsed="1"/>
+    <w:lsdException w:name="Table Grid 7" w:semiHidden="1" w:unhideWhenUsed="1"/>
+    <w:lsdException w:name="Table Grid 8" w:semiHidden="1" w:unhideWhenUsed="1"/>
+    <w:lsdException w:name="Table List 1" w:semiHidden="1" w:unhideWhenUsed="1"/>
+    <w:lsdException w:name="Table List 2" w:semiHidden="1" w:unhideWhenUsed="1"/>
+    <w:lsdException w:name="Table List 3" w:semiHidden="1" w:unhideWhenUsed="1"/>
+    <w:lsdException w:name="Table List 4" w:semiHidden="1" w:unhideWhenUsed="1"/>
+    <w:lsdException w:name="Table List 5" w:semiHidden="1" w:unhideWhenUsed="1"/>
+    <w:lsdException w:name="Table List 6" w:semiHidden="1" w:unhideWhenUsed="1"/>
+    <w:lsdException w:name="Table List 7" w:semiHidden="1" w:unhideWhenUsed="1"/>
+    <w:lsdException w:name="Table List 8" w:semiHidden="1" w:unhideWhenUsed="1"/>
+    <w:lsdException w:name="Table 3D effects 1" w:semiHidden="1" w:unhideWhenUsed="1"/>
+    <w:lsdException w:name="Table 3D effects 2" w:semiHidden="1" w:unhideWhenUsed="1"/>
+    <w:lsdException w:name="Table 3D effects 3" w:semiHidden="1" w:unhideWhenUsed="1"/>
+    <w:lsdException w:name="Table Contemporary" w:semiHidden="1" w:unhideWhenUsed="1"/>
+    <w:lsdException w:name="Table Elegant" w:semiHidden="1" w:unhideWhenUsed="1"/>
+    <w:lsdException w:name="Table Professional" w:semiHidden="1" w:unhideWhenUsed="1"/>
+    <w:lsdException w:name="Table Subtle 1" w:semiHidden="1" w:unhideWhenUsed="1"/>
+    <w:lsdException w:name="Table Subtle 2" w:semiHidden="1" w:unhideWhenUsed="1"/>
+    <w:lsdException w:name="Table Web 1" w:semiHidden="1" w:unhideWhenUsed="1"/>
+    <w:lsdException w:name="Table Web 2" w:semiHidden="1" w:unhideWhenUsed="1"/>
+    <w:lsdException w:name="Table Web 3" w:semiHidden="1" w:unhideWhenUsed="1"/>
+    <w:lsdException w:name="Table Theme" w:semiHidden="1" w:unhideWhenUsed="1"/>
     <w:lsdException w:name="Placeholder Text" w:semiHidden="1" w:uiPriority="99"/>
     <w:lsdException w:name="No Spacing" w:uiPriority="1" w:qFormat="1"/>
     <w:lsdException w:name="Light Shading" w:uiPriority="60"/>
@@ -3999,11 +4160,15 @@
   </w:style>
   <w:style w:type="character" w:default="1" w:styleId="Absatz-Standardschriftart">
     <w:name w:val="Default Paragraph Font"/>
+    <w:uiPriority w:val="1"/>
     <w:semiHidden/>
+    <w:unhideWhenUsed/>
   </w:style>
   <w:style w:type="table" w:default="1" w:styleId="NormaleTabelle">
     <w:name w:val="Normal Table"/>
+    <w:uiPriority w:val="99"/>
     <w:semiHidden/>
+    <w:unhideWhenUsed/>
     <w:tblPr>
       <w:tblInd w:w="0" w:type="dxa"/>
       <w:tblCellMar>
@@ -4016,7 +4181,9 @@
   </w:style>
   <w:style w:type="numbering" w:default="1" w:styleId="KeineListe">
     <w:name w:val="No List"/>
+    <w:uiPriority w:val="99"/>
     <w:semiHidden/>
+    <w:unhideWhenUsed/>
   </w:style>
   <w:style w:type="paragraph" w:styleId="Kopfzeile">
     <w:name w:val="header"/>
@@ -4110,7 +4277,7 @@
       <w:u w:val="single"/>
     </w:rPr>
   </w:style>
-  <w:style w:type="character" w:styleId="BesuchterHyperlink">
+  <w:style w:type="character" w:customStyle="1" w:styleId="BesuchterHyperlink">
     <w:name w:val="BesuchterHyperlink"/>
     <w:rsid w:val="006A5232"/>
     <w:rPr>

</xml_diff>

<commit_message>
corrected typos, plus more explicit hint about AM
</commit_message>
<xml_diff>
--- a/LABORATORY/SiSy_lab3_foutran/SiSy_Lab3B_FT_properties/SiSy_Lab3B_FT_properties.docx
+++ b/LABORATORY/SiSy_lab3_foutran/SiSy_Lab3B_FT_properties/SiSy_Lab3B_FT_properties.docx
@@ -77,6 +77,7 @@
           <w:b/>
           <w:sz w:val="32"/>
           <w:szCs w:val="32"/>
+          <w:lang w:val="en-GB"/>
         </w:rPr>
       </w:pPr>
       <w:r>
@@ -85,6 +86,7 @@
           <w:b/>
           <w:sz w:val="32"/>
           <w:szCs w:val="32"/>
+          <w:lang w:val="en-GB"/>
         </w:rPr>
         <w:t>Laboratory 3B</w:t>
       </w:r>
@@ -143,6 +145,7 @@
           <w:i/>
           <w:sz w:val="24"/>
           <w:szCs w:val="24"/>
+          <w:lang w:val="en-GB"/>
         </w:rPr>
       </w:pPr>
       <w:r>
@@ -150,6 +153,7 @@
           <w:b/>
           <w:sz w:val="24"/>
           <w:szCs w:val="24"/>
+          <w:lang w:val="en-GB"/>
         </w:rPr>
         <w:t>Experiment Description</w:t>
       </w:r>
@@ -310,7 +314,16 @@
           <w:szCs w:val="22"/>
           <w:lang w:val="en-GB"/>
         </w:rPr>
-        <w:t>are</w:t>
+        <w:t>at</w:t>
+      </w:r>
+      <w:r>
+        <w:rPr>
+          <w:rFonts w:ascii="Arial" w:hAnsi="Arial" w:cs="Arial"/>
+          <w:sz w:val="22"/>
+          <w:szCs w:val="22"/>
+          <w:lang w:val="en-GB"/>
+        </w:rPr>
+        <w:t>e</w:t>
       </w:r>
       <w:r>
         <w:rPr>
@@ -841,7 +854,16 @@
           <w:szCs w:val="22"/>
           <w:lang w:val="en-GB"/>
         </w:rPr>
-        <w:t>This is our message signal.</w:t>
+        <w:t>This is our message-</w:t>
+      </w:r>
+      <w:r>
+        <w:rPr>
+          <w:rFonts w:ascii="Arial" w:hAnsi="Arial" w:cs="Arial"/>
+          <w:sz w:val="22"/>
+          <w:szCs w:val="22"/>
+          <w:lang w:val="en-GB"/>
+        </w:rPr>
+        <w:t>signal.</w:t>
       </w:r>
     </w:p>
     <w:p>
@@ -924,6 +946,7 @@
           <w:rFonts w:ascii="Arial" w:hAnsi="Arial" w:cs="Arial"/>
           <w:sz w:val="22"/>
           <w:szCs w:val="22"/>
+          <w:lang w:val="fr-CH"/>
         </w:rPr>
       </w:pPr>
       <w:r>
@@ -949,6 +972,7 @@
           <w:rFonts w:ascii="Arial" w:hAnsi="Arial" w:cs="Arial"/>
           <w:sz w:val="22"/>
           <w:szCs w:val="22"/>
+          <w:lang w:val="fr-CH"/>
         </w:rPr>
         <w:t>Carrier</w:t>
       </w:r>
@@ -957,6 +981,7 @@
           <w:rFonts w:ascii="Arial" w:hAnsi="Arial" w:cs="Arial"/>
           <w:sz w:val="22"/>
           <w:szCs w:val="22"/>
+          <w:lang w:val="fr-CH"/>
         </w:rPr>
         <w:t>-</w:t>
       </w:r>
@@ -965,6 +990,7 @@
           <w:rFonts w:ascii="Arial" w:hAnsi="Arial" w:cs="Arial"/>
           <w:sz w:val="22"/>
           <w:szCs w:val="22"/>
+          <w:lang w:val="fr-CH"/>
         </w:rPr>
         <w:t xml:space="preserve">Signal </w:t>
       </w:r>
@@ -973,6 +999,7 @@
           <w:rFonts w:ascii="Arial" w:hAnsi="Arial" w:cs="Arial"/>
           <w:sz w:val="22"/>
           <w:szCs w:val="22"/>
+          <w:lang w:val="fr-CH"/>
         </w:rPr>
         <w:t xml:space="preserve">: </w:t>
       </w:r>
@@ -981,6 +1008,7 @@
           <w:rFonts w:ascii="Arial" w:hAnsi="Arial" w:cs="Arial"/>
           <w:sz w:val="22"/>
           <w:szCs w:val="22"/>
+          <w:lang w:val="fr-CH"/>
         </w:rPr>
         <w:tab/>
       </w:r>
@@ -989,6 +1017,7 @@
           <w:rFonts w:ascii="Arial" w:hAnsi="Arial" w:cs="Arial"/>
           <w:sz w:val="22"/>
           <w:szCs w:val="22"/>
+          <w:lang w:val="fr-CH"/>
         </w:rPr>
         <w:t>x</w:t>
       </w:r>
@@ -997,6 +1026,7 @@
           <w:rFonts w:ascii="Arial" w:hAnsi="Arial" w:cs="Arial"/>
           <w:sz w:val="22"/>
           <w:szCs w:val="22"/>
+          <w:lang w:val="fr-CH"/>
         </w:rPr>
         <w:t>(t) = cos(2</w:t>
       </w:r>
@@ -1013,6 +1043,7 @@
           <w:rFonts w:ascii="Arial" w:hAnsi="Arial" w:cs="Arial"/>
           <w:sz w:val="22"/>
           <w:szCs w:val="22"/>
+          <w:lang w:val="fr-CH"/>
         </w:rPr>
         <w:t>∙f</w:t>
       </w:r>
@@ -1022,6 +1053,7 @@
           <w:sz w:val="22"/>
           <w:szCs w:val="22"/>
           <w:vertAlign w:val="subscript"/>
+          <w:lang w:val="fr-CH"/>
         </w:rPr>
         <w:t>c</w:t>
       </w:r>
@@ -1030,6 +1062,7 @@
           <w:rFonts w:ascii="Arial" w:hAnsi="Arial" w:cs="Arial"/>
           <w:sz w:val="22"/>
           <w:szCs w:val="22"/>
+          <w:lang w:val="fr-CH"/>
         </w:rPr>
         <w:t xml:space="preserve">∙t) </w:t>
       </w:r>
@@ -1038,6 +1071,7 @@
           <w:rFonts w:ascii="Arial" w:hAnsi="Arial" w:cs="Arial"/>
           <w:sz w:val="22"/>
           <w:szCs w:val="22"/>
+          <w:lang w:val="fr-CH"/>
         </w:rPr>
         <w:br/>
       </w:r>
@@ -1054,13 +1088,15 @@
           <w:rFonts w:ascii="Arial" w:hAnsi="Arial" w:cs="Arial"/>
           <w:sz w:val="22"/>
           <w:szCs w:val="22"/>
-        </w:rPr>
-      </w:pPr>
-      <w:r>
-        <w:rPr>
-          <w:rFonts w:ascii="Arial" w:hAnsi="Arial" w:cs="Arial"/>
-          <w:sz w:val="22"/>
-          <w:szCs w:val="22"/>
+          <w:lang w:val="en-GB"/>
+        </w:rPr>
+      </w:pPr>
+      <w:r>
+        <w:rPr>
+          <w:rFonts w:ascii="Arial" w:hAnsi="Arial" w:cs="Arial"/>
+          <w:sz w:val="22"/>
+          <w:szCs w:val="22"/>
+          <w:lang w:val="en-GB"/>
         </w:rPr>
         <w:t xml:space="preserve">For x(t) take </w:t>
       </w:r>
@@ -1069,6 +1105,7 @@
           <w:rFonts w:ascii="Arial" w:hAnsi="Arial" w:cs="Arial"/>
           <w:sz w:val="22"/>
           <w:szCs w:val="22"/>
+          <w:lang w:val="en-GB"/>
         </w:rPr>
         <w:t xml:space="preserve">Amplitude 1V und </w:t>
       </w:r>
@@ -1077,6 +1114,7 @@
           <w:rFonts w:ascii="Arial" w:hAnsi="Arial" w:cs="Arial"/>
           <w:sz w:val="22"/>
           <w:szCs w:val="22"/>
+          <w:lang w:val="en-GB"/>
         </w:rPr>
         <w:t>Frequency</w:t>
       </w:r>
@@ -1085,6 +1123,7 @@
           <w:rFonts w:ascii="Arial" w:hAnsi="Arial" w:cs="Arial"/>
           <w:sz w:val="22"/>
           <w:szCs w:val="22"/>
+          <w:lang w:val="en-GB"/>
         </w:rPr>
         <w:t xml:space="preserve"> </w:t>
       </w:r>
@@ -1093,6 +1132,7 @@
           <w:rFonts w:ascii="Arial" w:hAnsi="Arial" w:cs="Arial"/>
           <w:sz w:val="22"/>
           <w:szCs w:val="22"/>
+          <w:lang w:val="en-GB"/>
         </w:rPr>
         <w:tab/>
       </w:r>
@@ -1101,6 +1141,7 @@
           <w:rFonts w:ascii="Arial" w:hAnsi="Arial" w:cs="Arial"/>
           <w:sz w:val="22"/>
           <w:szCs w:val="22"/>
+          <w:lang w:val="en-GB"/>
         </w:rPr>
         <w:t>f</w:t>
       </w:r>
@@ -1110,6 +1151,7 @@
           <w:sz w:val="22"/>
           <w:szCs w:val="22"/>
           <w:vertAlign w:val="subscript"/>
+          <w:lang w:val="en-GB"/>
         </w:rPr>
         <w:t>c</w:t>
       </w:r>
@@ -1118,6 +1160,7 @@
           <w:rFonts w:ascii="Arial" w:hAnsi="Arial" w:cs="Arial"/>
           <w:sz w:val="22"/>
           <w:szCs w:val="22"/>
+          <w:lang w:val="en-GB"/>
         </w:rPr>
         <w:t xml:space="preserve"> = 10 kHz </w:t>
       </w:r>
@@ -1134,29 +1177,31 @@
           <w:rFonts w:ascii="Arial" w:hAnsi="Arial" w:cs="Arial"/>
           <w:sz w:val="22"/>
           <w:szCs w:val="22"/>
-        </w:rPr>
-      </w:pPr>
-    </w:p>
-    <w:p>
-      <w:pPr>
-        <w:tabs>
-          <w:tab w:val="left" w:pos="360"/>
-          <w:tab w:val="left" w:pos="540"/>
-          <w:tab w:val="center" w:pos="4500"/>
-        </w:tabs>
-        <w:spacing w:after="60"/>
-        <w:rPr>
-          <w:rFonts w:ascii="Arial" w:hAnsi="Arial" w:cs="Arial"/>
-          <w:sz w:val="22"/>
-          <w:szCs w:val="22"/>
-          <w:lang w:val="en-GB"/>
-        </w:rPr>
-      </w:pPr>
-      <w:r>
-        <w:rPr>
-          <w:rFonts w:ascii="Arial" w:hAnsi="Arial" w:cs="Arial"/>
-          <w:sz w:val="22"/>
-          <w:szCs w:val="22"/>
+          <w:lang w:val="en-GB"/>
+        </w:rPr>
+      </w:pPr>
+    </w:p>
+    <w:p>
+      <w:pPr>
+        <w:tabs>
+          <w:tab w:val="left" w:pos="360"/>
+          <w:tab w:val="left" w:pos="540"/>
+          <w:tab w:val="center" w:pos="4500"/>
+        </w:tabs>
+        <w:spacing w:after="60"/>
+        <w:rPr>
+          <w:rFonts w:ascii="Arial" w:hAnsi="Arial" w:cs="Arial"/>
+          <w:sz w:val="22"/>
+          <w:szCs w:val="22"/>
+          <w:lang w:val="en-GB"/>
+        </w:rPr>
+      </w:pPr>
+      <w:r>
+        <w:rPr>
+          <w:rFonts w:ascii="Arial" w:hAnsi="Arial" w:cs="Arial"/>
+          <w:sz w:val="22"/>
+          <w:szCs w:val="22"/>
+          <w:lang w:val="en-GB"/>
         </w:rPr>
         <w:tab/>
       </w:r>
@@ -1165,6 +1210,7 @@
           <w:rFonts w:ascii="Arial" w:hAnsi="Arial" w:cs="Arial"/>
           <w:sz w:val="22"/>
           <w:szCs w:val="22"/>
+          <w:lang w:val="en-GB"/>
         </w:rPr>
         <w:tab/>
       </w:r>
@@ -1173,6 +1219,7 @@
           <w:rFonts w:ascii="Arial" w:hAnsi="Arial" w:cs="Arial"/>
           <w:sz w:val="22"/>
           <w:szCs w:val="22"/>
+          <w:lang w:val="en-GB"/>
         </w:rPr>
         <w:tab/>
       </w:r>
@@ -1186,7 +1233,7 @@
           <v:shape id="_x0000_i1025" type="#_x0000_t75" style="width:193.5pt;height:82.5pt" o:ole="">
             <v:imagedata r:id="rId8" o:title="" croptop="2997f" cropbottom="47598f" cropleft="1879f" cropright="37351f"/>
           </v:shape>
-          <o:OLEObject Type="Embed" ProgID="PowerPoint.Show.12" ShapeID="_x0000_i1025" DrawAspect="Content" ObjectID="_1603193848" r:id="rId9"/>
+          <o:OLEObject Type="Embed" ProgID="PowerPoint.Show.12" ShapeID="_x0000_i1025" DrawAspect="Content" ObjectID="_1603258037" r:id="rId9"/>
         </w:object>
       </w:r>
       <w:r>
@@ -1198,6 +1245,63 @@
         </w:rPr>
         <w:br/>
       </w:r>
+    </w:p>
+    <w:p>
+      <w:pPr>
+        <w:tabs>
+          <w:tab w:val="left" w:pos="360"/>
+          <w:tab w:val="left" w:pos="540"/>
+          <w:tab w:val="center" w:pos="4500"/>
+        </w:tabs>
+        <w:spacing w:after="60"/>
+        <w:rPr>
+          <w:rFonts w:ascii="Arial" w:hAnsi="Arial" w:cs="Arial"/>
+          <w:sz w:val="22"/>
+          <w:szCs w:val="22"/>
+          <w:lang w:val="en-GB"/>
+        </w:rPr>
+      </w:pPr>
+      <w:r>
+        <w:rPr>
+          <w:rFonts w:ascii="Arial" w:hAnsi="Arial" w:cs="Arial"/>
+          <w:sz w:val="22"/>
+          <w:szCs w:val="22"/>
+          <w:lang w:val="en-GB"/>
+        </w:rPr>
+        <w:t xml:space="preserve">In order to generate y(t), the modulated-signal, we will use the Amplitude Modulation (AM) feature of the FuGe. Check the hints below. </w:t>
+      </w:r>
+    </w:p>
+    <w:p>
+      <w:pPr>
+        <w:tabs>
+          <w:tab w:val="left" w:pos="360"/>
+          <w:tab w:val="left" w:pos="540"/>
+          <w:tab w:val="center" w:pos="4500"/>
+        </w:tabs>
+        <w:spacing w:after="60"/>
+        <w:rPr>
+          <w:rFonts w:ascii="Arial" w:hAnsi="Arial" w:cs="Arial"/>
+          <w:sz w:val="22"/>
+          <w:szCs w:val="22"/>
+          <w:lang w:val="en-GB"/>
+        </w:rPr>
+      </w:pPr>
+    </w:p>
+    <w:p>
+      <w:pPr>
+        <w:tabs>
+          <w:tab w:val="left" w:pos="360"/>
+          <w:tab w:val="left" w:pos="540"/>
+          <w:tab w:val="center" w:pos="4500"/>
+        </w:tabs>
+        <w:spacing w:after="60"/>
+        <w:rPr>
+          <w:rFonts w:ascii="Arial" w:hAnsi="Arial" w:cs="Arial"/>
+          <w:sz w:val="22"/>
+          <w:szCs w:val="22"/>
+          <w:lang w:val="en-GB"/>
+        </w:rPr>
+      </w:pPr>
       <w:r>
         <w:rPr>
           <w:rFonts w:ascii="Arial" w:hAnsi="Arial" w:cs="Arial"/>
@@ -1876,15 +1980,38 @@
         </w:rPr>
         <w:br/>
       </w:r>
-      <w:r>
-        <w:rPr>
-          <w:rFonts w:ascii="Arial" w:hAnsi="Arial" w:cs="Arial"/>
-          <w:sz w:val="22"/>
-          <w:szCs w:val="22"/>
-          <w:lang w:val="en-GB"/>
-        </w:rPr>
-        <w:br/>
-      </w:r>
+    </w:p>
+    <w:p>
+      <w:pPr>
+        <w:tabs>
+          <w:tab w:val="left" w:pos="360"/>
+          <w:tab w:val="left" w:pos="540"/>
+          <w:tab w:val="center" w:pos="4500"/>
+        </w:tabs>
+        <w:spacing w:after="60"/>
+        <w:rPr>
+          <w:rFonts w:ascii="Arial" w:hAnsi="Arial" w:cs="Arial"/>
+          <w:sz w:val="22"/>
+          <w:szCs w:val="22"/>
+          <w:lang w:val="en-GB"/>
+        </w:rPr>
+      </w:pPr>
+    </w:p>
+    <w:p>
+      <w:pPr>
+        <w:tabs>
+          <w:tab w:val="left" w:pos="360"/>
+          <w:tab w:val="left" w:pos="540"/>
+          <w:tab w:val="center" w:pos="4500"/>
+        </w:tabs>
+        <w:spacing w:after="60"/>
+        <w:rPr>
+          <w:rFonts w:ascii="Arial" w:hAnsi="Arial" w:cs="Arial"/>
+          <w:sz w:val="22"/>
+          <w:szCs w:val="22"/>
+          <w:lang w:val="en-GB"/>
+        </w:rPr>
+      </w:pPr>
       <w:r>
         <w:rPr>
           <w:rFonts w:ascii="Arial" w:hAnsi="Arial" w:cs="Arial"/>
@@ -2265,7 +2392,6 @@
           <w:szCs w:val="22"/>
           <w:lang w:val="en-GB"/>
         </w:rPr>
-        <w:lastRenderedPageBreak/>
         <w:br/>
       </w:r>
       <w:r>
@@ -2647,7 +2773,25 @@
           <w:szCs w:val="22"/>
           <w:lang w:val="en-GB"/>
         </w:rPr>
-        <w:t xml:space="preserve">nd transmit the resulting modulated signal y(t) over an </w:t>
+        <w:t>nd t</w:t>
+      </w:r>
+      <w:r>
+        <w:rPr>
+          <w:rFonts w:ascii="Arial" w:hAnsi="Arial" w:cs="Arial"/>
+          <w:sz w:val="22"/>
+          <w:szCs w:val="22"/>
+          <w:lang w:val="en-GB"/>
+        </w:rPr>
+        <w:t>ransmit the resulting modulated-</w:t>
+      </w:r>
+      <w:r>
+        <w:rPr>
+          <w:rFonts w:ascii="Arial" w:hAnsi="Arial" w:cs="Arial"/>
+          <w:sz w:val="22"/>
+          <w:szCs w:val="22"/>
+          <w:lang w:val="en-GB"/>
+        </w:rPr>
+        <w:t xml:space="preserve">signal y(t) over an </w:t>
       </w:r>
       <w:r>
         <w:rPr>
@@ -2775,16 +2919,7 @@
           <w:szCs w:val="22"/>
           <w:lang w:val="en-GB"/>
         </w:rPr>
-        <w:t xml:space="preserve">Change the </w:t>
-      </w:r>
-      <w:r>
-        <w:rPr>
-          <w:rFonts w:ascii="Arial" w:hAnsi="Arial" w:cs="Arial"/>
-          <w:sz w:val="22"/>
-          <w:szCs w:val="22"/>
-          <w:lang w:val="en-GB"/>
-        </w:rPr>
-        <w:t xml:space="preserve">modulation depth </w:t>
+        <w:t xml:space="preserve">Change the modulation depth </w:t>
       </w:r>
       <w:r>
         <w:rPr>
@@ -2840,43 +2975,7 @@
           <w:szCs w:val="22"/>
           <w:lang w:val="en-GB"/>
         </w:rPr>
-        <w:t xml:space="preserve">of the </w:t>
-      </w:r>
-      <w:r>
-        <w:rPr>
-          <w:rFonts w:ascii="Arial" w:hAnsi="Arial" w:cs="Arial"/>
-          <w:sz w:val="22"/>
-          <w:szCs w:val="22"/>
-          <w:lang w:val="en-GB"/>
-        </w:rPr>
-        <w:t>modulated</w:t>
-      </w:r>
-      <w:r>
-        <w:rPr>
-          <w:rFonts w:ascii="Arial" w:hAnsi="Arial" w:cs="Arial"/>
-          <w:sz w:val="22"/>
-          <w:szCs w:val="22"/>
-          <w:lang w:val="en-GB"/>
-        </w:rPr>
-        <w:t xml:space="preserve"> si</w:t>
-      </w:r>
-      <w:r>
-        <w:rPr>
-          <w:rFonts w:ascii="Arial" w:hAnsi="Arial" w:cs="Arial"/>
-          <w:sz w:val="22"/>
-          <w:szCs w:val="22"/>
-          <w:lang w:val="en-GB"/>
-        </w:rPr>
-        <w:t>gnal y</w:t>
-      </w:r>
-      <w:r>
-        <w:rPr>
-          <w:rFonts w:ascii="Arial" w:hAnsi="Arial" w:cs="Arial"/>
-          <w:sz w:val="22"/>
-          <w:szCs w:val="22"/>
-          <w:lang w:val="en-GB"/>
-        </w:rPr>
-        <w:t xml:space="preserve">(t) , and hear the difference. </w:t>
+        <w:t xml:space="preserve">of the modulated signal y(t) , and hear the difference. </w:t>
       </w:r>
     </w:p>
     <w:p>
@@ -2942,221 +3041,239 @@
           <w:szCs w:val="22"/>
           <w:lang w:val="en-GB"/>
         </w:rPr>
-        <w:t>What do you think, how wide is a AM radio channel?</w:t>
-      </w:r>
-    </w:p>
-    <w:p>
-      <w:pPr>
-        <w:tabs>
-          <w:tab w:val="left" w:pos="360"/>
-          <w:tab w:val="left" w:pos="540"/>
-          <w:tab w:val="center" w:pos="4500"/>
-        </w:tabs>
-        <w:spacing w:after="60"/>
-        <w:rPr>
-          <w:rFonts w:ascii="Arial" w:hAnsi="Arial" w:cs="Arial"/>
-          <w:sz w:val="22"/>
-          <w:szCs w:val="22"/>
-          <w:lang w:val="en-GB"/>
-        </w:rPr>
-      </w:pPr>
-    </w:p>
-    <w:p>
-      <w:pPr>
-        <w:tabs>
-          <w:tab w:val="left" w:pos="360"/>
-          <w:tab w:val="left" w:pos="540"/>
-          <w:tab w:val="center" w:pos="4500"/>
-        </w:tabs>
-        <w:spacing w:after="60"/>
-        <w:rPr>
-          <w:rFonts w:ascii="Arial" w:hAnsi="Arial" w:cs="Arial"/>
-          <w:sz w:val="22"/>
-          <w:szCs w:val="22"/>
-          <w:lang w:val="en-GB"/>
-        </w:rPr>
-      </w:pPr>
-      <w:r>
-        <w:rPr>
-          <w:rFonts w:ascii="Arial" w:hAnsi="Arial" w:cs="Arial"/>
-          <w:sz w:val="22"/>
-          <w:szCs w:val="22"/>
-          <w:lang w:val="en-GB"/>
-        </w:rPr>
-        <w:t>Change the form of the message signal from a sinus to a square, and hear the difference.</w:t>
-      </w:r>
-      <w:r>
-        <w:rPr>
-          <w:rFonts w:ascii="Arial" w:hAnsi="Arial" w:cs="Arial"/>
-          <w:sz w:val="22"/>
-          <w:szCs w:val="22"/>
-          <w:lang w:val="en-GB"/>
-        </w:rPr>
-        <w:t xml:space="preserve"> </w:t>
-      </w:r>
-    </w:p>
-    <w:p>
-      <w:pPr>
-        <w:tabs>
-          <w:tab w:val="left" w:pos="360"/>
-          <w:tab w:val="left" w:pos="540"/>
-          <w:tab w:val="center" w:pos="4500"/>
-        </w:tabs>
-        <w:spacing w:after="60"/>
-        <w:rPr>
-          <w:rFonts w:ascii="Arial" w:hAnsi="Arial" w:cs="Arial"/>
-          <w:sz w:val="22"/>
-          <w:szCs w:val="22"/>
-          <w:lang w:val="en-GB"/>
-        </w:rPr>
-      </w:pPr>
-    </w:p>
-    <w:p>
-      <w:pPr>
-        <w:tabs>
-          <w:tab w:val="left" w:pos="360"/>
-          <w:tab w:val="left" w:pos="540"/>
-          <w:tab w:val="center" w:pos="4500"/>
-        </w:tabs>
-        <w:spacing w:after="60"/>
-        <w:rPr>
-          <w:rFonts w:ascii="Arial" w:hAnsi="Arial" w:cs="Arial"/>
-          <w:sz w:val="22"/>
-          <w:szCs w:val="22"/>
-          <w:lang w:val="en-GB"/>
-        </w:rPr>
-      </w:pPr>
-      <w:r>
-        <w:rPr>
-          <w:rFonts w:ascii="Arial" w:hAnsi="Arial" w:cs="Arial"/>
-          <w:sz w:val="22"/>
-          <w:szCs w:val="22"/>
-          <w:lang w:val="en-GB"/>
-        </w:rPr>
-        <w:br/>
-      </w:r>
-      <w:r>
-        <w:rPr>
-          <w:rFonts w:ascii="Arial" w:hAnsi="Arial" w:cs="Arial"/>
-          <w:sz w:val="22"/>
-          <w:szCs w:val="22"/>
-          <w:lang w:val="en-GB"/>
-        </w:rPr>
-        <w:t>g</w:t>
-      </w:r>
-      <w:r>
-        <w:rPr>
-          <w:rFonts w:ascii="Arial" w:hAnsi="Arial" w:cs="Arial"/>
-          <w:sz w:val="22"/>
-          <w:szCs w:val="22"/>
-          <w:lang w:val="en-GB"/>
-        </w:rPr>
-        <w:t>)</w:t>
-      </w:r>
-      <w:r>
-        <w:rPr>
-          <w:rFonts w:ascii="Arial" w:hAnsi="Arial" w:cs="Arial"/>
-          <w:sz w:val="22"/>
-          <w:szCs w:val="22"/>
-          <w:lang w:val="en-GB"/>
-        </w:rPr>
-        <w:tab/>
-      </w:r>
-      <w:r>
-        <w:rPr>
-          <w:rFonts w:ascii="Arial" w:hAnsi="Arial" w:cs="Arial"/>
-          <w:sz w:val="22"/>
-          <w:szCs w:val="22"/>
-          <w:lang w:val="en-GB"/>
-        </w:rPr>
-        <w:t>You can also t</w:t>
-      </w:r>
-      <w:r>
-        <w:rPr>
-          <w:rFonts w:ascii="Arial" w:hAnsi="Arial" w:cs="Arial"/>
-          <w:sz w:val="22"/>
-          <w:szCs w:val="22"/>
-          <w:lang w:val="en-GB"/>
-        </w:rPr>
-        <w:t xml:space="preserve">ransmit a Radio-Announcement, bei connecting a microphone amplifier system </w:t>
-      </w:r>
-      <w:r>
-        <w:rPr>
-          <w:rFonts w:ascii="Arial" w:hAnsi="Arial" w:cs="Arial"/>
-          <w:sz w:val="22"/>
-          <w:szCs w:val="22"/>
-          <w:lang w:val="en-GB"/>
-        </w:rPr>
-        <w:t xml:space="preserve">(ECM8000 – MPR1/Stage Line) </w:t>
-      </w:r>
-      <w:r>
-        <w:rPr>
-          <w:rFonts w:ascii="Arial" w:hAnsi="Arial" w:cs="Arial"/>
-          <w:sz w:val="22"/>
-          <w:szCs w:val="22"/>
-          <w:lang w:val="en-GB"/>
-        </w:rPr>
-        <w:t xml:space="preserve">to the external modulation signal input (in the back side of the FuGe). Plus select modulation source external. </w:t>
-      </w:r>
-    </w:p>
-    <w:p>
-      <w:pPr>
-        <w:tabs>
-          <w:tab w:val="left" w:pos="360"/>
-          <w:tab w:val="left" w:pos="540"/>
-          <w:tab w:val="center" w:pos="4500"/>
-        </w:tabs>
-        <w:spacing w:after="60"/>
-        <w:rPr>
-          <w:rFonts w:ascii="Arial" w:hAnsi="Arial" w:cs="Arial"/>
-          <w:sz w:val="22"/>
-          <w:szCs w:val="22"/>
-          <w:lang w:val="en-GB"/>
-        </w:rPr>
-      </w:pPr>
-    </w:p>
-    <w:p>
-      <w:pPr>
-        <w:tabs>
-          <w:tab w:val="left" w:pos="360"/>
-          <w:tab w:val="left" w:pos="540"/>
-          <w:tab w:val="center" w:pos="4500"/>
-        </w:tabs>
-        <w:spacing w:after="60"/>
-        <w:rPr>
-          <w:rFonts w:ascii="Arial" w:hAnsi="Arial" w:cs="Arial"/>
-          <w:sz w:val="22"/>
-          <w:szCs w:val="22"/>
-          <w:lang w:val="en-GB"/>
-        </w:rPr>
-      </w:pPr>
-      <w:r>
-        <w:rPr>
-          <w:rFonts w:ascii="Arial" w:hAnsi="Arial" w:cs="Arial"/>
-          <w:sz w:val="22"/>
-          <w:szCs w:val="22"/>
-          <w:lang w:val="en-GB"/>
-        </w:rPr>
-        <w:t xml:space="preserve">Check the corresponding modulated signal in the time domain in the oscilloscope. </w:t>
-      </w:r>
-    </w:p>
-    <w:p>
-      <w:pPr>
-        <w:tabs>
-          <w:tab w:val="left" w:pos="360"/>
-          <w:tab w:val="left" w:pos="540"/>
-          <w:tab w:val="center" w:pos="4500"/>
-        </w:tabs>
-        <w:spacing w:after="60"/>
-        <w:rPr>
-          <w:rFonts w:ascii="Arial" w:hAnsi="Arial" w:cs="Arial"/>
-          <w:sz w:val="22"/>
-          <w:szCs w:val="22"/>
-          <w:lang w:val="en-GB"/>
-        </w:rPr>
-      </w:pPr>
+        <w:t>What do you think, how wide is a</w:t>
+      </w:r>
+      <w:r>
+        <w:rPr>
+          <w:rFonts w:ascii="Arial" w:hAnsi="Arial" w:cs="Arial"/>
+          <w:sz w:val="22"/>
+          <w:szCs w:val="22"/>
+          <w:lang w:val="en-GB"/>
+        </w:rPr>
+        <w:t>n</w:t>
+      </w:r>
       <w:bookmarkStart w:id="0" w:name="_GoBack"/>
       <w:bookmarkEnd w:id="0"/>
+      <w:r>
+        <w:rPr>
+          <w:rFonts w:ascii="Arial" w:hAnsi="Arial" w:cs="Arial"/>
+          <w:sz w:val="22"/>
+          <w:szCs w:val="22"/>
+          <w:lang w:val="en-GB"/>
+        </w:rPr>
+        <w:t xml:space="preserve"> AM radio channel?</w:t>
+      </w:r>
+    </w:p>
+    <w:p>
+      <w:pPr>
+        <w:tabs>
+          <w:tab w:val="left" w:pos="360"/>
+          <w:tab w:val="left" w:pos="540"/>
+          <w:tab w:val="center" w:pos="4500"/>
+        </w:tabs>
+        <w:spacing w:after="60"/>
+        <w:rPr>
+          <w:rFonts w:ascii="Arial" w:hAnsi="Arial" w:cs="Arial"/>
+          <w:sz w:val="22"/>
+          <w:szCs w:val="22"/>
+          <w:lang w:val="en-GB"/>
+        </w:rPr>
+      </w:pPr>
+    </w:p>
+    <w:p>
+      <w:pPr>
+        <w:tabs>
+          <w:tab w:val="left" w:pos="360"/>
+          <w:tab w:val="left" w:pos="540"/>
+          <w:tab w:val="center" w:pos="4500"/>
+        </w:tabs>
+        <w:spacing w:after="60"/>
+        <w:rPr>
+          <w:rFonts w:ascii="Arial" w:hAnsi="Arial" w:cs="Arial"/>
+          <w:sz w:val="22"/>
+          <w:szCs w:val="22"/>
+          <w:lang w:val="en-GB"/>
+        </w:rPr>
+      </w:pPr>
+      <w:r>
+        <w:rPr>
+          <w:rFonts w:ascii="Arial" w:hAnsi="Arial" w:cs="Arial"/>
+          <w:sz w:val="22"/>
+          <w:szCs w:val="22"/>
+          <w:lang w:val="en-GB"/>
+        </w:rPr>
+        <w:t>Change the form of the message signal from a sinus to a square, and hear the difference.</w:t>
+      </w:r>
+      <w:r>
+        <w:rPr>
+          <w:rFonts w:ascii="Arial" w:hAnsi="Arial" w:cs="Arial"/>
+          <w:sz w:val="22"/>
+          <w:szCs w:val="22"/>
+          <w:lang w:val="en-GB"/>
+        </w:rPr>
+        <w:t xml:space="preserve"> </w:t>
+      </w:r>
+    </w:p>
+    <w:p>
+      <w:pPr>
+        <w:tabs>
+          <w:tab w:val="left" w:pos="360"/>
+          <w:tab w:val="left" w:pos="540"/>
+          <w:tab w:val="center" w:pos="4500"/>
+        </w:tabs>
+        <w:spacing w:after="60"/>
+        <w:rPr>
+          <w:rFonts w:ascii="Arial" w:hAnsi="Arial" w:cs="Arial"/>
+          <w:sz w:val="22"/>
+          <w:szCs w:val="22"/>
+          <w:lang w:val="en-GB"/>
+        </w:rPr>
+      </w:pPr>
+    </w:p>
+    <w:p>
+      <w:pPr>
+        <w:tabs>
+          <w:tab w:val="left" w:pos="360"/>
+          <w:tab w:val="left" w:pos="540"/>
+          <w:tab w:val="center" w:pos="4500"/>
+        </w:tabs>
+        <w:spacing w:after="60"/>
+        <w:rPr>
+          <w:rFonts w:ascii="Arial" w:hAnsi="Arial" w:cs="Arial"/>
+          <w:sz w:val="22"/>
+          <w:szCs w:val="22"/>
+          <w:lang w:val="en-GB"/>
+        </w:rPr>
+      </w:pPr>
+      <w:r>
+        <w:rPr>
+          <w:rFonts w:ascii="Arial" w:hAnsi="Arial" w:cs="Arial"/>
+          <w:sz w:val="22"/>
+          <w:szCs w:val="22"/>
+          <w:lang w:val="en-GB"/>
+        </w:rPr>
+        <w:br/>
+      </w:r>
+      <w:r>
+        <w:rPr>
+          <w:rFonts w:ascii="Arial" w:hAnsi="Arial" w:cs="Arial"/>
+          <w:sz w:val="22"/>
+          <w:szCs w:val="22"/>
+          <w:lang w:val="en-GB"/>
+        </w:rPr>
+        <w:t>g</w:t>
+      </w:r>
+      <w:r>
+        <w:rPr>
+          <w:rFonts w:ascii="Arial" w:hAnsi="Arial" w:cs="Arial"/>
+          <w:sz w:val="22"/>
+          <w:szCs w:val="22"/>
+          <w:lang w:val="en-GB"/>
+        </w:rPr>
+        <w:t>)</w:t>
+      </w:r>
+      <w:r>
+        <w:rPr>
+          <w:rFonts w:ascii="Arial" w:hAnsi="Arial" w:cs="Arial"/>
+          <w:sz w:val="22"/>
+          <w:szCs w:val="22"/>
+          <w:lang w:val="en-GB"/>
+        </w:rPr>
+        <w:tab/>
+      </w:r>
+      <w:r>
+        <w:rPr>
+          <w:rFonts w:ascii="Arial" w:hAnsi="Arial" w:cs="Arial"/>
+          <w:sz w:val="22"/>
+          <w:szCs w:val="22"/>
+          <w:lang w:val="en-GB"/>
+        </w:rPr>
+        <w:t>You can also t</w:t>
+      </w:r>
+      <w:r>
+        <w:rPr>
+          <w:rFonts w:ascii="Arial" w:hAnsi="Arial" w:cs="Arial"/>
+          <w:sz w:val="22"/>
+          <w:szCs w:val="22"/>
+          <w:lang w:val="en-GB"/>
+        </w:rPr>
+        <w:t xml:space="preserve">ransmit a Radio-Announcement, bei connecting a microphone amplifier system </w:t>
+      </w:r>
+      <w:r>
+        <w:rPr>
+          <w:rFonts w:ascii="Arial" w:hAnsi="Arial" w:cs="Arial"/>
+          <w:sz w:val="22"/>
+          <w:szCs w:val="22"/>
+          <w:lang w:val="en-GB"/>
+        </w:rPr>
+        <w:t xml:space="preserve">(ECM8000 – MPR1/Stage Line) </w:t>
+      </w:r>
+      <w:r>
+        <w:rPr>
+          <w:rFonts w:ascii="Arial" w:hAnsi="Arial" w:cs="Arial"/>
+          <w:sz w:val="22"/>
+          <w:szCs w:val="22"/>
+          <w:lang w:val="en-GB"/>
+        </w:rPr>
+        <w:t xml:space="preserve">to the external modulation signal input (in the back side of the FuGe). Plus select modulation source external. </w:t>
+      </w:r>
+    </w:p>
+    <w:p>
+      <w:pPr>
+        <w:tabs>
+          <w:tab w:val="left" w:pos="360"/>
+          <w:tab w:val="left" w:pos="540"/>
+          <w:tab w:val="center" w:pos="4500"/>
+        </w:tabs>
+        <w:spacing w:after="60"/>
+        <w:rPr>
+          <w:rFonts w:ascii="Arial" w:hAnsi="Arial" w:cs="Arial"/>
+          <w:sz w:val="22"/>
+          <w:szCs w:val="22"/>
+          <w:lang w:val="en-GB"/>
+        </w:rPr>
+      </w:pPr>
+    </w:p>
+    <w:p>
+      <w:pPr>
+        <w:tabs>
+          <w:tab w:val="left" w:pos="360"/>
+          <w:tab w:val="left" w:pos="540"/>
+          <w:tab w:val="center" w:pos="4500"/>
+        </w:tabs>
+        <w:spacing w:after="60"/>
+        <w:rPr>
+          <w:rFonts w:ascii="Arial" w:hAnsi="Arial" w:cs="Arial"/>
+          <w:sz w:val="22"/>
+          <w:szCs w:val="22"/>
+          <w:lang w:val="en-GB"/>
+        </w:rPr>
+      </w:pPr>
+      <w:r>
+        <w:rPr>
+          <w:rFonts w:ascii="Arial" w:hAnsi="Arial" w:cs="Arial"/>
+          <w:sz w:val="22"/>
+          <w:szCs w:val="22"/>
+          <w:lang w:val="en-GB"/>
+        </w:rPr>
+        <w:t xml:space="preserve">Check the corresponding modulated signal in the time domain in the oscilloscope. </w:t>
+      </w:r>
+    </w:p>
+    <w:p>
+      <w:pPr>
+        <w:tabs>
+          <w:tab w:val="left" w:pos="360"/>
+          <w:tab w:val="left" w:pos="540"/>
+          <w:tab w:val="center" w:pos="4500"/>
+        </w:tabs>
+        <w:spacing w:after="60"/>
+        <w:rPr>
+          <w:rFonts w:ascii="Arial" w:hAnsi="Arial" w:cs="Arial"/>
+          <w:sz w:val="22"/>
+          <w:szCs w:val="22"/>
+          <w:lang w:val="en-GB"/>
+        </w:rPr>
+      </w:pPr>
     </w:p>
     <w:sectPr>
       <w:headerReference w:type="default" r:id="rId10"/>
@@ -3293,7 +3410,7 @@
         <w:sz w:val="22"/>
         <w:szCs w:val="22"/>
       </w:rPr>
-      <w:t>2</w:t>
+      <w:t>1</w:t>
     </w:r>
     <w:r>
       <w:rPr>
@@ -3773,6 +3890,50 @@
     <w:lsdException w:name="Subtitle" w:qFormat="1"/>
     <w:lsdException w:name="Strong" w:qFormat="1"/>
     <w:lsdException w:name="Emphasis" w:qFormat="1"/>
+    <w:lsdException w:name="Normal Table" w:semiHidden="1" w:unhideWhenUsed="1"/>
+    <w:lsdException w:name="Table Simple 1" w:semiHidden="1" w:unhideWhenUsed="1"/>
+    <w:lsdException w:name="Table Simple 2" w:semiHidden="1" w:unhideWhenUsed="1"/>
+    <w:lsdException w:name="Table Simple 3" w:semiHidden="1" w:unhideWhenUsed="1"/>
+    <w:lsdException w:name="Table Classic 1" w:semiHidden="1" w:unhideWhenUsed="1"/>
+    <w:lsdException w:name="Table Classic 2" w:semiHidden="1" w:unhideWhenUsed="1"/>
+    <w:lsdException w:name="Table Classic 3" w:semiHidden="1" w:unhideWhenUsed="1"/>
+    <w:lsdException w:name="Table Classic 4" w:semiHidden="1" w:unhideWhenUsed="1"/>
+    <w:lsdException w:name="Table Colorful 1" w:semiHidden="1" w:unhideWhenUsed="1"/>
+    <w:lsdException w:name="Table Colorful 2" w:semiHidden="1" w:unhideWhenUsed="1"/>
+    <w:lsdException w:name="Table Colorful 3" w:semiHidden="1" w:unhideWhenUsed="1"/>
+    <w:lsdException w:name="Table Columns 1" w:semiHidden="1" w:unhideWhenUsed="1"/>
+    <w:lsdException w:name="Table Columns 2" w:semiHidden="1" w:unhideWhenUsed="1"/>
+    <w:lsdException w:name="Table Columns 3" w:semiHidden="1" w:unhideWhenUsed="1"/>
+    <w:lsdException w:name="Table Columns 4" w:semiHidden="1" w:unhideWhenUsed="1"/>
+    <w:lsdException w:name="Table Columns 5" w:semiHidden="1" w:unhideWhenUsed="1"/>
+    <w:lsdException w:name="Table Grid 1" w:semiHidden="1" w:unhideWhenUsed="1"/>
+    <w:lsdException w:name="Table Grid 2" w:semiHidden="1" w:unhideWhenUsed="1"/>
+    <w:lsdException w:name="Table Grid 3" w:semiHidden="1" w:unhideWhenUsed="1"/>
+    <w:lsdException w:name="Table Grid 4" w:semiHidden="1" w:unhideWhenUsed="1"/>
+    <w:lsdException w:name="Table Grid 5" w:semiHidden="1" w:unhideWhenUsed="1"/>
+    <w:lsdException w:name="Table Grid 6" w:semiHidden="1" w:unhideWhenUsed="1"/>
+    <w:lsdException w:name="Table Grid 7" w:semiHidden="1" w:unhideWhenUsed="1"/>
+    <w:lsdException w:name="Table Grid 8" w:semiHidden="1" w:unhideWhenUsed="1"/>
+    <w:lsdException w:name="Table List 1" w:semiHidden="1" w:unhideWhenUsed="1"/>
+    <w:lsdException w:name="Table List 2" w:semiHidden="1" w:unhideWhenUsed="1"/>
+    <w:lsdException w:name="Table List 3" w:semiHidden="1" w:unhideWhenUsed="1"/>
+    <w:lsdException w:name="Table List 4" w:semiHidden="1" w:unhideWhenUsed="1"/>
+    <w:lsdException w:name="Table List 5" w:semiHidden="1" w:unhideWhenUsed="1"/>
+    <w:lsdException w:name="Table List 6" w:semiHidden="1" w:unhideWhenUsed="1"/>
+    <w:lsdException w:name="Table List 7" w:semiHidden="1" w:unhideWhenUsed="1"/>
+    <w:lsdException w:name="Table List 8" w:semiHidden="1" w:unhideWhenUsed="1"/>
+    <w:lsdException w:name="Table 3D effects 1" w:semiHidden="1" w:unhideWhenUsed="1"/>
+    <w:lsdException w:name="Table 3D effects 2" w:semiHidden="1" w:unhideWhenUsed="1"/>
+    <w:lsdException w:name="Table 3D effects 3" w:semiHidden="1" w:unhideWhenUsed="1"/>
+    <w:lsdException w:name="Table Contemporary" w:semiHidden="1" w:unhideWhenUsed="1"/>
+    <w:lsdException w:name="Table Elegant" w:semiHidden="1" w:unhideWhenUsed="1"/>
+    <w:lsdException w:name="Table Professional" w:semiHidden="1" w:unhideWhenUsed="1"/>
+    <w:lsdException w:name="Table Subtle 1" w:semiHidden="1" w:unhideWhenUsed="1"/>
+    <w:lsdException w:name="Table Subtle 2" w:semiHidden="1" w:unhideWhenUsed="1"/>
+    <w:lsdException w:name="Table Web 1" w:semiHidden="1" w:unhideWhenUsed="1"/>
+    <w:lsdException w:name="Table Web 2" w:semiHidden="1" w:unhideWhenUsed="1"/>
+    <w:lsdException w:name="Table Web 3" w:semiHidden="1" w:unhideWhenUsed="1"/>
+    <w:lsdException w:name="Table Theme" w:semiHidden="1" w:unhideWhenUsed="1"/>
     <w:lsdException w:name="Placeholder Text" w:semiHidden="1" w:uiPriority="99"/>
     <w:lsdException w:name="No Spacing" w:uiPriority="1" w:qFormat="1"/>
     <w:lsdException w:name="Light Shading" w:uiPriority="60"/>
@@ -3999,11 +4160,15 @@
   </w:style>
   <w:style w:type="character" w:default="1" w:styleId="Absatz-Standardschriftart">
     <w:name w:val="Default Paragraph Font"/>
+    <w:uiPriority w:val="1"/>
     <w:semiHidden/>
+    <w:unhideWhenUsed/>
   </w:style>
   <w:style w:type="table" w:default="1" w:styleId="NormaleTabelle">
     <w:name w:val="Normal Table"/>
+    <w:uiPriority w:val="99"/>
     <w:semiHidden/>
+    <w:unhideWhenUsed/>
     <w:tblPr>
       <w:tblInd w:w="0" w:type="dxa"/>
       <w:tblCellMar>
@@ -4016,7 +4181,9 @@
   </w:style>
   <w:style w:type="numbering" w:default="1" w:styleId="KeineListe">
     <w:name w:val="No List"/>
+    <w:uiPriority w:val="99"/>
     <w:semiHidden/>
+    <w:unhideWhenUsed/>
   </w:style>
   <w:style w:type="paragraph" w:styleId="Kopfzeile">
     <w:name w:val="header"/>
@@ -4110,7 +4277,7 @@
       <w:u w:val="single"/>
     </w:rPr>
   </w:style>
-  <w:style w:type="character" w:styleId="BesuchterHyperlink">
+  <w:style w:type="character" w:customStyle="1" w:styleId="BesuchterHyperlink">
     <w:name w:val="BesuchterHyperlink"/>
     <w:rsid w:val="006A5232"/>
     <w:rPr>

</xml_diff>

<commit_message>
AM from FuGe adds DC
</commit_message>
<xml_diff>
--- a/LABORATORY/SiSy_lab3_foutran/SiSy_Lab3B_FT_properties/SiSy_Lab3B_FT_properties.docx
+++ b/LABORATORY/SiSy_lab3_foutran/SiSy_Lab3B_FT_properties/SiSy_Lab3B_FT_properties.docx
@@ -248,7 +248,7 @@
           <w:rFonts w:ascii="Arial" w:hAnsi="Arial" w:cs="Arial"/>
           <w:sz w:val="22"/>
           <w:szCs w:val="22"/>
-          <w:lang w:val="en-GB"/>
+          <w:lang w:val="fr-CH"/>
         </w:rPr>
         <w:t xml:space="preserve">sisy-en-material\EXERCISES\SiSy_exer4 </w:t>
       </w:r>
@@ -257,7 +257,7 @@
           <w:rFonts w:ascii="Arial" w:hAnsi="Arial" w:cs="Arial"/>
           <w:sz w:val="22"/>
           <w:szCs w:val="22"/>
-          <w:lang w:val="en-GB"/>
+          <w:lang w:val="fr-CH"/>
         </w:rPr>
         <w:t>.</w:t>
       </w:r>
@@ -266,7 +266,7 @@
           <w:rFonts w:ascii="Arial" w:hAnsi="Arial" w:cs="Arial"/>
           <w:sz w:val="22"/>
           <w:szCs w:val="22"/>
-          <w:lang w:val="en-GB"/>
+          <w:lang w:val="fr-CH"/>
         </w:rPr>
         <w:br/>
       </w:r>
@@ -275,9 +275,17 @@
           <w:rFonts w:ascii="Arial" w:hAnsi="Arial" w:cs="Arial"/>
           <w:sz w:val="22"/>
           <w:szCs w:val="22"/>
-          <w:lang w:val="en-GB"/>
+          <w:lang w:val="fr-CH"/>
         </w:rPr>
         <w:br/>
+      </w:r>
+      <w:r>
+        <w:rPr>
+          <w:rFonts w:ascii="Arial" w:hAnsi="Arial" w:cs="Arial"/>
+          <w:sz w:val="22"/>
+          <w:szCs w:val="22"/>
+          <w:lang w:val="en-GB"/>
+        </w:rPr>
         <w:t>b</w:t>
       </w:r>
       <w:r>
@@ -1233,7 +1241,7 @@
           <v:shape id="_x0000_i1025" type="#_x0000_t75" style="width:193.5pt;height:82.5pt" o:ole="">
             <v:imagedata r:id="rId8" o:title="" croptop="2997f" cropbottom="47598f" cropleft="1879f" cropright="37351f"/>
           </v:shape>
-          <o:OLEObject Type="Embed" ProgID="PowerPoint.Show.12" ShapeID="_x0000_i1025" DrawAspect="Content" ObjectID="_1603252713" r:id="rId9"/>
+          <o:OLEObject Type="Embed" ProgID="PowerPoint.Show.12" ShapeID="_x0000_i1025" DrawAspect="Content" ObjectID="_1634460655" r:id="rId9"/>
         </w:object>
       </w:r>
       <w:r>
@@ -1876,6 +1884,10 @@
     </w:p>
     <w:p>
       <w:pPr>
+        <w:numPr>
+          <w:ilvl w:val="0"/>
+          <w:numId w:val="4"/>
+        </w:numPr>
         <w:tabs>
           <w:tab w:val="left" w:pos="360"/>
           <w:tab w:val="left" w:pos="540"/>
@@ -1896,89 +1908,18 @@
           <w:szCs w:val="22"/>
           <w:lang w:val="en-GB"/>
         </w:rPr>
-        <w:tab/>
-      </w:r>
-      <w:r>
-        <w:rPr>
-          <w:rFonts w:ascii="Arial" w:hAnsi="Arial" w:cs="Arial"/>
-          <w:sz w:val="22"/>
-          <w:szCs w:val="22"/>
-          <w:lang w:val="en-GB"/>
-        </w:rPr>
-        <w:t xml:space="preserve">- </w:t>
-      </w:r>
-      <w:r>
-        <w:rPr>
-          <w:rFonts w:ascii="Arial" w:hAnsi="Arial" w:cs="Arial"/>
-          <w:sz w:val="22"/>
-          <w:szCs w:val="22"/>
-          <w:lang w:val="en-GB"/>
-        </w:rPr>
-        <w:tab/>
-        <w:t>Trigger</w:t>
-      </w:r>
-      <w:r>
-        <w:rPr>
-          <w:rFonts w:ascii="Arial" w:hAnsi="Arial" w:cs="Arial"/>
-          <w:sz w:val="22"/>
-          <w:szCs w:val="22"/>
-          <w:lang w:val="en-GB"/>
-        </w:rPr>
-        <w:t xml:space="preserve"> </w:t>
-      </w:r>
-      <w:r>
-        <w:rPr>
-          <w:rFonts w:ascii="Arial" w:hAnsi="Arial" w:cs="Arial"/>
-          <w:sz w:val="22"/>
-          <w:szCs w:val="22"/>
-          <w:lang w:val="en-GB"/>
-        </w:rPr>
-        <w:t>the oscill</w:t>
-      </w:r>
-      <w:r>
-        <w:rPr>
-          <w:rFonts w:ascii="Arial" w:hAnsi="Arial" w:cs="Arial"/>
-          <w:sz w:val="22"/>
-          <w:szCs w:val="22"/>
-          <w:lang w:val="en-GB"/>
-        </w:rPr>
-        <w:t>oscope with the sync-o</w:t>
-      </w:r>
-      <w:r>
-        <w:rPr>
-          <w:rFonts w:ascii="Arial" w:hAnsi="Arial" w:cs="Arial"/>
-          <w:sz w:val="22"/>
-          <w:szCs w:val="22"/>
-          <w:lang w:val="en-GB"/>
-        </w:rPr>
-        <w:t>utput</w:t>
-      </w:r>
-      <w:r>
-        <w:rPr>
-          <w:rFonts w:ascii="Arial" w:hAnsi="Arial" w:cs="Arial"/>
-          <w:sz w:val="22"/>
-          <w:szCs w:val="22"/>
-          <w:lang w:val="en-GB"/>
-        </w:rPr>
-        <w:t xml:space="preserve"> of the </w:t>
-      </w:r>
-      <w:r>
-        <w:rPr>
-          <w:rFonts w:ascii="Arial" w:hAnsi="Arial" w:cs="Arial"/>
-          <w:sz w:val="22"/>
-          <w:szCs w:val="22"/>
-          <w:lang w:val="en-GB"/>
-        </w:rPr>
-        <w:t>FuGe.</w:t>
-      </w:r>
-      <w:r>
-        <w:rPr>
-          <w:rFonts w:ascii="Arial" w:hAnsi="Arial" w:cs="Arial"/>
-          <w:sz w:val="22"/>
-          <w:szCs w:val="22"/>
-          <w:lang w:val="en-GB"/>
-        </w:rPr>
-        <w:br/>
+        <w:t>The AM modulation in the</w:t>
+      </w:r>
+      <w:bookmarkStart w:id="0" w:name="_GoBack"/>
+      <w:bookmarkEnd w:id="0"/>
+      <w:r>
+        <w:rPr>
+          <w:rFonts w:ascii="Arial" w:hAnsi="Arial" w:cs="Arial"/>
+          <w:sz w:val="22"/>
+          <w:szCs w:val="22"/>
+          <w:lang w:val="en-GB"/>
+        </w:rPr>
+        <w:t xml:space="preserve"> FuGe adds the DC-offset to the modulating signal, according to the standard AM (double sideband with carrier).</w:t>
       </w:r>
     </w:p>
     <w:p>
@@ -1996,6 +1937,97 @@
           <w:lang w:val="en-GB"/>
         </w:rPr>
       </w:pPr>
+      <w:r>
+        <w:rPr>
+          <w:rFonts w:ascii="Arial" w:hAnsi="Arial" w:cs="Arial"/>
+          <w:sz w:val="22"/>
+          <w:szCs w:val="22"/>
+          <w:lang w:val="en-GB"/>
+        </w:rPr>
+        <w:tab/>
+      </w:r>
+      <w:r>
+        <w:rPr>
+          <w:rFonts w:ascii="Arial" w:hAnsi="Arial" w:cs="Arial"/>
+          <w:sz w:val="22"/>
+          <w:szCs w:val="22"/>
+          <w:lang w:val="en-GB"/>
+        </w:rPr>
+        <w:t xml:space="preserve">- </w:t>
+      </w:r>
+      <w:r>
+        <w:rPr>
+          <w:rFonts w:ascii="Arial" w:hAnsi="Arial" w:cs="Arial"/>
+          <w:sz w:val="22"/>
+          <w:szCs w:val="22"/>
+          <w:lang w:val="en-GB"/>
+        </w:rPr>
+        <w:tab/>
+        <w:t>Trigger</w:t>
+      </w:r>
+      <w:r>
+        <w:rPr>
+          <w:rFonts w:ascii="Arial" w:hAnsi="Arial" w:cs="Arial"/>
+          <w:sz w:val="22"/>
+          <w:szCs w:val="22"/>
+          <w:lang w:val="en-GB"/>
+        </w:rPr>
+        <w:t xml:space="preserve"> </w:t>
+      </w:r>
+      <w:r>
+        <w:rPr>
+          <w:rFonts w:ascii="Arial" w:hAnsi="Arial" w:cs="Arial"/>
+          <w:sz w:val="22"/>
+          <w:szCs w:val="22"/>
+          <w:lang w:val="en-GB"/>
+        </w:rPr>
+        <w:t>the oscill</w:t>
+      </w:r>
+      <w:r>
+        <w:rPr>
+          <w:rFonts w:ascii="Arial" w:hAnsi="Arial" w:cs="Arial"/>
+          <w:sz w:val="22"/>
+          <w:szCs w:val="22"/>
+          <w:lang w:val="en-GB"/>
+        </w:rPr>
+        <w:t>oscope with the sync-o</w:t>
+      </w:r>
+      <w:r>
+        <w:rPr>
+          <w:rFonts w:ascii="Arial" w:hAnsi="Arial" w:cs="Arial"/>
+          <w:sz w:val="22"/>
+          <w:szCs w:val="22"/>
+          <w:lang w:val="en-GB"/>
+        </w:rPr>
+        <w:t>utput</w:t>
+      </w:r>
+      <w:r>
+        <w:rPr>
+          <w:rFonts w:ascii="Arial" w:hAnsi="Arial" w:cs="Arial"/>
+          <w:sz w:val="22"/>
+          <w:szCs w:val="22"/>
+          <w:lang w:val="en-GB"/>
+        </w:rPr>
+        <w:t xml:space="preserve"> of the </w:t>
+      </w:r>
+      <w:r>
+        <w:rPr>
+          <w:rFonts w:ascii="Arial" w:hAnsi="Arial" w:cs="Arial"/>
+          <w:sz w:val="22"/>
+          <w:szCs w:val="22"/>
+          <w:lang w:val="en-GB"/>
+        </w:rPr>
+        <w:t>FuGe.</w:t>
+      </w:r>
+      <w:r>
+        <w:rPr>
+          <w:rFonts w:ascii="Arial" w:hAnsi="Arial" w:cs="Arial"/>
+          <w:sz w:val="22"/>
+          <w:szCs w:val="22"/>
+          <w:lang w:val="en-GB"/>
+        </w:rPr>
+        <w:br/>
+      </w:r>
     </w:p>
     <w:p>
       <w:pPr>
@@ -2012,224 +2044,6 @@
           <w:lang w:val="en-GB"/>
         </w:rPr>
       </w:pPr>
-      <w:r>
-        <w:rPr>
-          <w:rFonts w:ascii="Arial" w:hAnsi="Arial" w:cs="Arial"/>
-          <w:sz w:val="22"/>
-          <w:szCs w:val="22"/>
-          <w:lang w:val="en-GB"/>
-        </w:rPr>
-        <w:t>d</w:t>
-      </w:r>
-      <w:r>
-        <w:rPr>
-          <w:rFonts w:ascii="Arial" w:hAnsi="Arial" w:cs="Arial"/>
-          <w:sz w:val="22"/>
-          <w:szCs w:val="22"/>
-          <w:lang w:val="en-GB"/>
-        </w:rPr>
-        <w:t>)</w:t>
-      </w:r>
-      <w:r>
-        <w:rPr>
-          <w:rFonts w:ascii="Arial" w:hAnsi="Arial" w:cs="Arial"/>
-          <w:sz w:val="22"/>
-          <w:szCs w:val="22"/>
-          <w:lang w:val="en-GB"/>
-        </w:rPr>
-        <w:tab/>
-      </w:r>
-      <w:r>
-        <w:rPr>
-          <w:rFonts w:ascii="Arial" w:hAnsi="Arial" w:cs="Arial"/>
-          <w:sz w:val="22"/>
-          <w:szCs w:val="22"/>
-          <w:lang w:val="en-GB"/>
-        </w:rPr>
-        <w:t xml:space="preserve">Observe now the resulting signal y(t) </w:t>
-      </w:r>
-      <w:r>
-        <w:rPr>
-          <w:rFonts w:ascii="Arial" w:hAnsi="Arial" w:cs="Arial"/>
-          <w:sz w:val="22"/>
-          <w:szCs w:val="22"/>
-          <w:lang w:val="en-GB"/>
-        </w:rPr>
-        <w:t>in the oscilloscope (in the time domain)</w:t>
-      </w:r>
-      <w:r>
-        <w:rPr>
-          <w:rFonts w:ascii="Arial" w:hAnsi="Arial" w:cs="Arial"/>
-          <w:sz w:val="22"/>
-          <w:szCs w:val="22"/>
-          <w:lang w:val="en-GB"/>
-        </w:rPr>
-        <w:t xml:space="preserve"> </w:t>
-      </w:r>
-      <w:r>
-        <w:rPr>
-          <w:rFonts w:ascii="Arial" w:hAnsi="Arial" w:cs="Arial"/>
-          <w:sz w:val="22"/>
-          <w:szCs w:val="22"/>
-          <w:lang w:val="en-GB"/>
-        </w:rPr>
-        <w:br/>
-      </w:r>
-      <w:r>
-        <w:rPr>
-          <w:rFonts w:ascii="Arial" w:hAnsi="Arial" w:cs="Arial"/>
-          <w:sz w:val="22"/>
-          <w:szCs w:val="22"/>
-          <w:lang w:val="en-GB"/>
-        </w:rPr>
-        <w:br/>
-      </w:r>
-      <w:r>
-        <w:rPr>
-          <w:rFonts w:ascii="Arial" w:hAnsi="Arial" w:cs="Arial"/>
-          <w:sz w:val="22"/>
-          <w:szCs w:val="22"/>
-          <w:lang w:val="en-GB"/>
-        </w:rPr>
-        <w:tab/>
-      </w:r>
-      <w:r>
-        <w:rPr>
-          <w:rFonts w:ascii="Arial" w:hAnsi="Arial" w:cs="Arial"/>
-          <w:sz w:val="22"/>
-          <w:szCs w:val="22"/>
-          <w:lang w:val="en-GB"/>
-        </w:rPr>
-        <w:tab/>
-      </w:r>
-      <w:r>
-        <w:rPr>
-          <w:rFonts w:ascii="Arial" w:hAnsi="Arial" w:cs="Arial"/>
-          <w:sz w:val="22"/>
-          <w:szCs w:val="22"/>
-          <w:lang w:val="en-GB"/>
-        </w:rPr>
-        <w:tab/>
-        <w:t xml:space="preserve">y(t) = s(t) ∙ x(t) = [1 + </w:t>
-      </w:r>
-      <w:r>
-        <w:rPr>
-          <w:rFonts w:ascii="Arial" w:hAnsi="Arial" w:cs="Arial"/>
-          <w:sz w:val="22"/>
-          <w:szCs w:val="22"/>
-          <w:lang w:val="en-GB"/>
-        </w:rPr>
-        <w:t>0.5·</w:t>
-      </w:r>
-      <w:r>
-        <w:rPr>
-          <w:rFonts w:ascii="Arial" w:hAnsi="Arial" w:cs="Arial"/>
-          <w:sz w:val="22"/>
-          <w:szCs w:val="22"/>
-          <w:lang w:val="en-GB"/>
-        </w:rPr>
-        <w:t>cos(2</w:t>
-      </w:r>
-      <w:r>
-        <w:rPr>
-          <w:rFonts w:ascii="Arial" w:hAnsi="Arial" w:cs="Arial"/>
-          <w:sz w:val="22"/>
-          <w:szCs w:val="22"/>
-        </w:rPr>
-        <w:t>π</w:t>
-      </w:r>
-      <w:r>
-        <w:rPr>
-          <w:rFonts w:ascii="Arial" w:hAnsi="Arial" w:cs="Arial"/>
-          <w:sz w:val="22"/>
-          <w:szCs w:val="22"/>
-          <w:lang w:val="en-GB"/>
-        </w:rPr>
-        <w:t>∙f</w:t>
-      </w:r>
-      <w:r>
-        <w:rPr>
-          <w:rFonts w:ascii="Arial" w:hAnsi="Arial" w:cs="Arial"/>
-          <w:sz w:val="22"/>
-          <w:szCs w:val="22"/>
-          <w:vertAlign w:val="subscript"/>
-          <w:lang w:val="en-GB"/>
-        </w:rPr>
-        <w:t>0</w:t>
-      </w:r>
-      <w:r>
-        <w:rPr>
-          <w:rFonts w:ascii="Arial" w:hAnsi="Arial" w:cs="Arial"/>
-          <w:sz w:val="22"/>
-          <w:szCs w:val="22"/>
-          <w:lang w:val="en-GB"/>
-        </w:rPr>
-        <w:t>∙t)] ∙ cos(2</w:t>
-      </w:r>
-      <w:r>
-        <w:rPr>
-          <w:rFonts w:ascii="Arial" w:hAnsi="Arial" w:cs="Arial"/>
-          <w:sz w:val="22"/>
-          <w:szCs w:val="22"/>
-        </w:rPr>
-        <w:t>π</w:t>
-      </w:r>
-      <w:r>
-        <w:rPr>
-          <w:rFonts w:ascii="Arial" w:hAnsi="Arial" w:cs="Arial"/>
-          <w:sz w:val="22"/>
-          <w:szCs w:val="22"/>
-          <w:lang w:val="en-GB"/>
-        </w:rPr>
-        <w:t>∙f</w:t>
-      </w:r>
-      <w:r>
-        <w:rPr>
-          <w:rFonts w:ascii="Arial" w:hAnsi="Arial" w:cs="Arial"/>
-          <w:sz w:val="22"/>
-          <w:szCs w:val="22"/>
-          <w:vertAlign w:val="subscript"/>
-          <w:lang w:val="en-GB"/>
-        </w:rPr>
-        <w:t>c</w:t>
-      </w:r>
-      <w:r>
-        <w:rPr>
-          <w:rFonts w:ascii="Arial" w:hAnsi="Arial" w:cs="Arial"/>
-          <w:sz w:val="22"/>
-          <w:szCs w:val="22"/>
-          <w:lang w:val="en-GB"/>
-        </w:rPr>
-        <w:t>∙t)</w:t>
-      </w:r>
-      <w:r>
-        <w:rPr>
-          <w:rFonts w:ascii="Arial" w:hAnsi="Arial" w:cs="Arial"/>
-          <w:sz w:val="22"/>
-          <w:szCs w:val="22"/>
-          <w:lang w:val="en-GB"/>
-        </w:rPr>
-        <w:t xml:space="preserve"> .</w:t>
-      </w:r>
-      <w:r>
-        <w:rPr>
-          <w:rFonts w:ascii="Arial" w:hAnsi="Arial" w:cs="Arial"/>
-          <w:sz w:val="22"/>
-          <w:szCs w:val="22"/>
-          <w:lang w:val="en-GB"/>
-        </w:rPr>
-        <w:br/>
-      </w:r>
-      <w:r>
-        <w:rPr>
-          <w:rFonts w:ascii="Arial" w:hAnsi="Arial" w:cs="Arial"/>
-          <w:sz w:val="22"/>
-          <w:szCs w:val="22"/>
-          <w:lang w:val="en-GB"/>
-        </w:rPr>
-        <w:br/>
-        <w:t xml:space="preserve">Can one observe the course (“Verlauf”) of the message-signal s(t) somewhere in the modulated signal y(t)? </w:t>
-      </w:r>
     </w:p>
     <w:p>
       <w:pPr>
@@ -2246,6 +2060,224 @@
           <w:lang w:val="en-GB"/>
         </w:rPr>
       </w:pPr>
+      <w:r>
+        <w:rPr>
+          <w:rFonts w:ascii="Arial" w:hAnsi="Arial" w:cs="Arial"/>
+          <w:sz w:val="22"/>
+          <w:szCs w:val="22"/>
+          <w:lang w:val="en-GB"/>
+        </w:rPr>
+        <w:t>d</w:t>
+      </w:r>
+      <w:r>
+        <w:rPr>
+          <w:rFonts w:ascii="Arial" w:hAnsi="Arial" w:cs="Arial"/>
+          <w:sz w:val="22"/>
+          <w:szCs w:val="22"/>
+          <w:lang w:val="en-GB"/>
+        </w:rPr>
+        <w:t>)</w:t>
+      </w:r>
+      <w:r>
+        <w:rPr>
+          <w:rFonts w:ascii="Arial" w:hAnsi="Arial" w:cs="Arial"/>
+          <w:sz w:val="22"/>
+          <w:szCs w:val="22"/>
+          <w:lang w:val="en-GB"/>
+        </w:rPr>
+        <w:tab/>
+      </w:r>
+      <w:r>
+        <w:rPr>
+          <w:rFonts w:ascii="Arial" w:hAnsi="Arial" w:cs="Arial"/>
+          <w:sz w:val="22"/>
+          <w:szCs w:val="22"/>
+          <w:lang w:val="en-GB"/>
+        </w:rPr>
+        <w:t xml:space="preserve">Observe now the resulting signal y(t) </w:t>
+      </w:r>
+      <w:r>
+        <w:rPr>
+          <w:rFonts w:ascii="Arial" w:hAnsi="Arial" w:cs="Arial"/>
+          <w:sz w:val="22"/>
+          <w:szCs w:val="22"/>
+          <w:lang w:val="en-GB"/>
+        </w:rPr>
+        <w:t>in the oscilloscope (in the time domain)</w:t>
+      </w:r>
+      <w:r>
+        <w:rPr>
+          <w:rFonts w:ascii="Arial" w:hAnsi="Arial" w:cs="Arial"/>
+          <w:sz w:val="22"/>
+          <w:szCs w:val="22"/>
+          <w:lang w:val="en-GB"/>
+        </w:rPr>
+        <w:t xml:space="preserve"> </w:t>
+      </w:r>
+      <w:r>
+        <w:rPr>
+          <w:rFonts w:ascii="Arial" w:hAnsi="Arial" w:cs="Arial"/>
+          <w:sz w:val="22"/>
+          <w:szCs w:val="22"/>
+          <w:lang w:val="en-GB"/>
+        </w:rPr>
+        <w:br/>
+      </w:r>
+      <w:r>
+        <w:rPr>
+          <w:rFonts w:ascii="Arial" w:hAnsi="Arial" w:cs="Arial"/>
+          <w:sz w:val="22"/>
+          <w:szCs w:val="22"/>
+          <w:lang w:val="en-GB"/>
+        </w:rPr>
+        <w:br/>
+      </w:r>
+      <w:r>
+        <w:rPr>
+          <w:rFonts w:ascii="Arial" w:hAnsi="Arial" w:cs="Arial"/>
+          <w:sz w:val="22"/>
+          <w:szCs w:val="22"/>
+          <w:lang w:val="en-GB"/>
+        </w:rPr>
+        <w:tab/>
+      </w:r>
+      <w:r>
+        <w:rPr>
+          <w:rFonts w:ascii="Arial" w:hAnsi="Arial" w:cs="Arial"/>
+          <w:sz w:val="22"/>
+          <w:szCs w:val="22"/>
+          <w:lang w:val="en-GB"/>
+        </w:rPr>
+        <w:tab/>
+      </w:r>
+      <w:r>
+        <w:rPr>
+          <w:rFonts w:ascii="Arial" w:hAnsi="Arial" w:cs="Arial"/>
+          <w:sz w:val="22"/>
+          <w:szCs w:val="22"/>
+          <w:lang w:val="en-GB"/>
+        </w:rPr>
+        <w:tab/>
+        <w:t xml:space="preserve">y(t) = s(t) ∙ x(t) = [1 + </w:t>
+      </w:r>
+      <w:r>
+        <w:rPr>
+          <w:rFonts w:ascii="Arial" w:hAnsi="Arial" w:cs="Arial"/>
+          <w:sz w:val="22"/>
+          <w:szCs w:val="22"/>
+          <w:lang w:val="en-GB"/>
+        </w:rPr>
+        <w:t>0.5·</w:t>
+      </w:r>
+      <w:r>
+        <w:rPr>
+          <w:rFonts w:ascii="Arial" w:hAnsi="Arial" w:cs="Arial"/>
+          <w:sz w:val="22"/>
+          <w:szCs w:val="22"/>
+          <w:lang w:val="en-GB"/>
+        </w:rPr>
+        <w:t>cos(2</w:t>
+      </w:r>
+      <w:r>
+        <w:rPr>
+          <w:rFonts w:ascii="Arial" w:hAnsi="Arial" w:cs="Arial"/>
+          <w:sz w:val="22"/>
+          <w:szCs w:val="22"/>
+        </w:rPr>
+        <w:t>π</w:t>
+      </w:r>
+      <w:r>
+        <w:rPr>
+          <w:rFonts w:ascii="Arial" w:hAnsi="Arial" w:cs="Arial"/>
+          <w:sz w:val="22"/>
+          <w:szCs w:val="22"/>
+          <w:lang w:val="en-GB"/>
+        </w:rPr>
+        <w:t>∙f</w:t>
+      </w:r>
+      <w:r>
+        <w:rPr>
+          <w:rFonts w:ascii="Arial" w:hAnsi="Arial" w:cs="Arial"/>
+          <w:sz w:val="22"/>
+          <w:szCs w:val="22"/>
+          <w:vertAlign w:val="subscript"/>
+          <w:lang w:val="en-GB"/>
+        </w:rPr>
+        <w:t>0</w:t>
+      </w:r>
+      <w:r>
+        <w:rPr>
+          <w:rFonts w:ascii="Arial" w:hAnsi="Arial" w:cs="Arial"/>
+          <w:sz w:val="22"/>
+          <w:szCs w:val="22"/>
+          <w:lang w:val="en-GB"/>
+        </w:rPr>
+        <w:t>∙t)] ∙ cos(2</w:t>
+      </w:r>
+      <w:r>
+        <w:rPr>
+          <w:rFonts w:ascii="Arial" w:hAnsi="Arial" w:cs="Arial"/>
+          <w:sz w:val="22"/>
+          <w:szCs w:val="22"/>
+        </w:rPr>
+        <w:t>π</w:t>
+      </w:r>
+      <w:r>
+        <w:rPr>
+          <w:rFonts w:ascii="Arial" w:hAnsi="Arial" w:cs="Arial"/>
+          <w:sz w:val="22"/>
+          <w:szCs w:val="22"/>
+          <w:lang w:val="en-GB"/>
+        </w:rPr>
+        <w:t>∙f</w:t>
+      </w:r>
+      <w:r>
+        <w:rPr>
+          <w:rFonts w:ascii="Arial" w:hAnsi="Arial" w:cs="Arial"/>
+          <w:sz w:val="22"/>
+          <w:szCs w:val="22"/>
+          <w:vertAlign w:val="subscript"/>
+          <w:lang w:val="en-GB"/>
+        </w:rPr>
+        <w:t>c</w:t>
+      </w:r>
+      <w:r>
+        <w:rPr>
+          <w:rFonts w:ascii="Arial" w:hAnsi="Arial" w:cs="Arial"/>
+          <w:sz w:val="22"/>
+          <w:szCs w:val="22"/>
+          <w:lang w:val="en-GB"/>
+        </w:rPr>
+        <w:t>∙t)</w:t>
+      </w:r>
+      <w:r>
+        <w:rPr>
+          <w:rFonts w:ascii="Arial" w:hAnsi="Arial" w:cs="Arial"/>
+          <w:sz w:val="22"/>
+          <w:szCs w:val="22"/>
+          <w:lang w:val="en-GB"/>
+        </w:rPr>
+        <w:t xml:space="preserve"> .</w:t>
+      </w:r>
+      <w:r>
+        <w:rPr>
+          <w:rFonts w:ascii="Arial" w:hAnsi="Arial" w:cs="Arial"/>
+          <w:sz w:val="22"/>
+          <w:szCs w:val="22"/>
+          <w:lang w:val="en-GB"/>
+        </w:rPr>
+        <w:br/>
+      </w:r>
+      <w:r>
+        <w:rPr>
+          <w:rFonts w:ascii="Arial" w:hAnsi="Arial" w:cs="Arial"/>
+          <w:sz w:val="22"/>
+          <w:szCs w:val="22"/>
+          <w:lang w:val="en-GB"/>
+        </w:rPr>
+        <w:br/>
+        <w:t xml:space="preserve">Can one observe the course (“Verlauf”) of the message-signal s(t) somewhere in the modulated signal y(t)? </w:t>
+      </w:r>
     </w:p>
     <w:p>
       <w:pPr>
@@ -2262,15 +2294,6 @@
           <w:lang w:val="en-GB"/>
         </w:rPr>
       </w:pPr>
-      <w:r>
-        <w:rPr>
-          <w:rFonts w:ascii="Arial" w:hAnsi="Arial" w:cs="Arial"/>
-          <w:sz w:val="22"/>
-          <w:szCs w:val="22"/>
-          <w:lang w:val="en-GB"/>
-        </w:rPr>
-        <w:t xml:space="preserve">Could you retrieve s(t) , the message signal using a simple envelop detector? </w:t>
-      </w:r>
     </w:p>
     <w:p>
       <w:pPr>
@@ -2287,6 +2310,16 @@
           <w:lang w:val="en-GB"/>
         </w:rPr>
       </w:pPr>
+      <w:r>
+        <w:rPr>
+          <w:rFonts w:ascii="Arial" w:hAnsi="Arial" w:cs="Arial"/>
+          <w:sz w:val="22"/>
+          <w:szCs w:val="22"/>
+          <w:lang w:val="en-GB"/>
+        </w:rPr>
+        <w:lastRenderedPageBreak/>
+        <w:t xml:space="preserve">Could you retrieve s(t) , the message signal using a simple envelop detector? </w:t>
+      </w:r>
     </w:p>
     <w:p>
       <w:pPr>
@@ -2303,15 +2336,6 @@
           <w:lang w:val="en-GB"/>
         </w:rPr>
       </w:pPr>
-      <w:r>
-        <w:rPr>
-          <w:rFonts w:ascii="Arial" w:hAnsi="Arial" w:cs="Arial"/>
-          <w:sz w:val="22"/>
-          <w:szCs w:val="22"/>
-          <w:lang w:val="en-GB"/>
-        </w:rPr>
-        <w:t>In case yes, vary the modulation depth and check, for which values of the modulation depth is it possible to retrieve s(t) with an envelope detector?</w:t>
-      </w:r>
     </w:p>
     <w:p>
       <w:pPr>
@@ -2328,6 +2352,15 @@
           <w:lang w:val="en-GB"/>
         </w:rPr>
       </w:pPr>
+      <w:r>
+        <w:rPr>
+          <w:rFonts w:ascii="Arial" w:hAnsi="Arial" w:cs="Arial"/>
+          <w:sz w:val="22"/>
+          <w:szCs w:val="22"/>
+          <w:lang w:val="en-GB"/>
+        </w:rPr>
+        <w:t>In case yes, vary the modulation depth and check, for which values of the modulation depth is it possible to retrieve s(t) with an envelope detector?</w:t>
+      </w:r>
     </w:p>
     <w:p>
       <w:pPr>
@@ -2344,15 +2377,6 @@
           <w:lang w:val="en-GB"/>
         </w:rPr>
       </w:pPr>
-      <w:r>
-        <w:rPr>
-          <w:rFonts w:ascii="Arial" w:hAnsi="Arial" w:cs="Arial"/>
-          <w:sz w:val="22"/>
-          <w:szCs w:val="22"/>
-          <w:lang w:val="en-GB"/>
-        </w:rPr>
-        <w:t>How could one implement a simple envelop detector with diode, resistor plus condensator?</w:t>
-      </w:r>
     </w:p>
     <w:p>
       <w:pPr>
@@ -2369,6 +2393,15 @@
           <w:lang w:val="en-GB"/>
         </w:rPr>
       </w:pPr>
+      <w:r>
+        <w:rPr>
+          <w:rFonts w:ascii="Arial" w:hAnsi="Arial" w:cs="Arial"/>
+          <w:sz w:val="22"/>
+          <w:szCs w:val="22"/>
+          <w:lang w:val="en-GB"/>
+        </w:rPr>
+        <w:t>How could one implement a simple envelop detector with diode, resistor plus condensator?</w:t>
+      </w:r>
     </w:p>
     <w:p>
       <w:pPr>
@@ -2385,60 +2418,6 @@
           <w:lang w:val="en-GB"/>
         </w:rPr>
       </w:pPr>
-      <w:r>
-        <w:rPr>
-          <w:rFonts w:ascii="Arial" w:hAnsi="Arial" w:cs="Arial"/>
-          <w:sz w:val="22"/>
-          <w:szCs w:val="22"/>
-          <w:lang w:val="en-GB"/>
-        </w:rPr>
-        <w:br/>
-      </w:r>
-      <w:r>
-        <w:rPr>
-          <w:rFonts w:ascii="Arial" w:hAnsi="Arial" w:cs="Arial"/>
-          <w:sz w:val="22"/>
-          <w:szCs w:val="22"/>
-          <w:lang w:val="en-GB"/>
-        </w:rPr>
-        <w:t>e</w:t>
-      </w:r>
-      <w:r>
-        <w:rPr>
-          <w:rFonts w:ascii="Arial" w:hAnsi="Arial" w:cs="Arial"/>
-          <w:sz w:val="22"/>
-          <w:szCs w:val="22"/>
-          <w:lang w:val="en-GB"/>
-        </w:rPr>
-        <w:t>)</w:t>
-      </w:r>
-      <w:r>
-        <w:rPr>
-          <w:rFonts w:ascii="Arial" w:hAnsi="Arial" w:cs="Arial"/>
-          <w:sz w:val="22"/>
-          <w:szCs w:val="22"/>
-          <w:lang w:val="en-GB"/>
-        </w:rPr>
-        <w:tab/>
-      </w:r>
-      <w:r>
-        <w:rPr>
-          <w:rFonts w:ascii="Arial" w:hAnsi="Arial" w:cs="Arial"/>
-          <w:sz w:val="22"/>
-          <w:szCs w:val="22"/>
-          <w:lang w:val="en-GB"/>
-        </w:rPr>
-        <w:t>Observe now y(t) in th</w:t>
-      </w:r>
-      <w:r>
-        <w:rPr>
-          <w:rFonts w:ascii="Arial" w:hAnsi="Arial" w:cs="Arial"/>
-          <w:sz w:val="22"/>
-          <w:szCs w:val="22"/>
-          <w:lang w:val="en-GB"/>
-        </w:rPr>
-        <w:t>e frequency domain, using the FFT function of the oscilloscope.</w:t>
-      </w:r>
     </w:p>
     <w:p>
       <w:pPr>
@@ -2455,6 +2434,60 @@
           <w:lang w:val="en-GB"/>
         </w:rPr>
       </w:pPr>
+      <w:r>
+        <w:rPr>
+          <w:rFonts w:ascii="Arial" w:hAnsi="Arial" w:cs="Arial"/>
+          <w:sz w:val="22"/>
+          <w:szCs w:val="22"/>
+          <w:lang w:val="en-GB"/>
+        </w:rPr>
+        <w:br/>
+      </w:r>
+      <w:r>
+        <w:rPr>
+          <w:rFonts w:ascii="Arial" w:hAnsi="Arial" w:cs="Arial"/>
+          <w:sz w:val="22"/>
+          <w:szCs w:val="22"/>
+          <w:lang w:val="en-GB"/>
+        </w:rPr>
+        <w:t>e</w:t>
+      </w:r>
+      <w:r>
+        <w:rPr>
+          <w:rFonts w:ascii="Arial" w:hAnsi="Arial" w:cs="Arial"/>
+          <w:sz w:val="22"/>
+          <w:szCs w:val="22"/>
+          <w:lang w:val="en-GB"/>
+        </w:rPr>
+        <w:t>)</w:t>
+      </w:r>
+      <w:r>
+        <w:rPr>
+          <w:rFonts w:ascii="Arial" w:hAnsi="Arial" w:cs="Arial"/>
+          <w:sz w:val="22"/>
+          <w:szCs w:val="22"/>
+          <w:lang w:val="en-GB"/>
+        </w:rPr>
+        <w:tab/>
+      </w:r>
+      <w:r>
+        <w:rPr>
+          <w:rFonts w:ascii="Arial" w:hAnsi="Arial" w:cs="Arial"/>
+          <w:sz w:val="22"/>
+          <w:szCs w:val="22"/>
+          <w:lang w:val="en-GB"/>
+        </w:rPr>
+        <w:t>Observe now y(t) in th</w:t>
+      </w:r>
+      <w:r>
+        <w:rPr>
+          <w:rFonts w:ascii="Arial" w:hAnsi="Arial" w:cs="Arial"/>
+          <w:sz w:val="22"/>
+          <w:szCs w:val="22"/>
+          <w:lang w:val="en-GB"/>
+        </w:rPr>
+        <w:t>e frequency domain, using the FFT function of the oscilloscope.</w:t>
+      </w:r>
     </w:p>
     <w:p>
       <w:pPr>
@@ -2471,15 +2504,6 @@
           <w:lang w:val="en-GB"/>
         </w:rPr>
       </w:pPr>
-      <w:r>
-        <w:rPr>
-          <w:rFonts w:ascii="Arial" w:hAnsi="Arial" w:cs="Arial"/>
-          <w:sz w:val="22"/>
-          <w:szCs w:val="22"/>
-          <w:lang w:val="en-GB"/>
-        </w:rPr>
-        <w:t xml:space="preserve">Explain the form of the amplitude spectrum of the AM signal, using properties of the FT. </w:t>
-      </w:r>
     </w:p>
     <w:p>
       <w:pPr>
@@ -2503,7 +2527,7 @@
           <w:szCs w:val="22"/>
           <w:lang w:val="en-GB"/>
         </w:rPr>
-        <w:t>Which property is here applicable?</w:t>
+        <w:t xml:space="preserve">Explain the form of the amplitude spectrum of the AM signal, using properties of the FT. </w:t>
       </w:r>
     </w:p>
     <w:p>
@@ -2521,6 +2545,15 @@
           <w:lang w:val="en-GB"/>
         </w:rPr>
       </w:pPr>
+      <w:r>
+        <w:rPr>
+          <w:rFonts w:ascii="Arial" w:hAnsi="Arial" w:cs="Arial"/>
+          <w:sz w:val="22"/>
+          <w:szCs w:val="22"/>
+          <w:lang w:val="en-GB"/>
+        </w:rPr>
+        <w:t>Which property is here applicable?</w:t>
+      </w:r>
     </w:p>
     <w:p>
       <w:pPr>
@@ -2537,24 +2570,6 @@
           <w:lang w:val="en-GB"/>
         </w:rPr>
       </w:pPr>
-      <w:r>
-        <w:rPr>
-          <w:rFonts w:ascii="Arial" w:hAnsi="Arial" w:cs="Arial"/>
-          <w:sz w:val="22"/>
-          <w:szCs w:val="22"/>
-          <w:lang w:val="en-GB"/>
-        </w:rPr>
-        <w:t>Check the amplitude of t</w:t>
-      </w:r>
-      <w:r>
-        <w:rPr>
-          <w:rFonts w:ascii="Arial" w:hAnsi="Arial" w:cs="Arial"/>
-          <w:sz w:val="22"/>
-          <w:szCs w:val="22"/>
-          <w:lang w:val="en-GB"/>
-        </w:rPr>
-        <w:t>he different spectrum components, and their relative difference (in dB), and compare with your setup used to generate y(t).</w:t>
-      </w:r>
     </w:p>
     <w:p>
       <w:pPr>
@@ -2571,6 +2586,24 @@
           <w:lang w:val="en-GB"/>
         </w:rPr>
       </w:pPr>
+      <w:r>
+        <w:rPr>
+          <w:rFonts w:ascii="Arial" w:hAnsi="Arial" w:cs="Arial"/>
+          <w:sz w:val="22"/>
+          <w:szCs w:val="22"/>
+          <w:lang w:val="en-GB"/>
+        </w:rPr>
+        <w:t>Check the amplitude of t</w:t>
+      </w:r>
+      <w:r>
+        <w:rPr>
+          <w:rFonts w:ascii="Arial" w:hAnsi="Arial" w:cs="Arial"/>
+          <w:sz w:val="22"/>
+          <w:szCs w:val="22"/>
+          <w:lang w:val="en-GB"/>
+        </w:rPr>
+        <w:t>he different spectrum components, and their relative difference (in dB), and compare with your setup used to generate y(t).</w:t>
+      </w:r>
     </w:p>
     <w:p>
       <w:pPr>
@@ -2587,62 +2620,6 @@
           <w:lang w:val="en-GB"/>
         </w:rPr>
       </w:pPr>
-      <w:r>
-        <w:rPr>
-          <w:rFonts w:ascii="Arial" w:hAnsi="Arial" w:cs="Arial"/>
-          <w:sz w:val="22"/>
-          <w:szCs w:val="22"/>
-          <w:lang w:val="en-GB"/>
-        </w:rPr>
-        <w:t>Vary the frequencies of the message-signal f</w:t>
-      </w:r>
-      <w:r>
-        <w:rPr>
-          <w:rFonts w:ascii="Arial" w:hAnsi="Arial" w:cs="Arial"/>
-          <w:sz w:val="22"/>
-          <w:szCs w:val="22"/>
-          <w:vertAlign w:val="subscript"/>
-          <w:lang w:val="en-GB"/>
-        </w:rPr>
-        <w:t>0</w:t>
-      </w:r>
-      <w:r>
-        <w:rPr>
-          <w:rFonts w:ascii="Arial" w:hAnsi="Arial" w:cs="Arial"/>
-          <w:sz w:val="22"/>
-          <w:szCs w:val="22"/>
-          <w:lang w:val="en-GB"/>
-        </w:rPr>
-        <w:t>, and the frequency of the carrier-signal f</w:t>
-      </w:r>
-      <w:r>
-        <w:rPr>
-          <w:rFonts w:ascii="Arial" w:hAnsi="Arial" w:cs="Arial"/>
-          <w:sz w:val="22"/>
-          <w:szCs w:val="22"/>
-          <w:vertAlign w:val="subscript"/>
-          <w:lang w:val="en-GB"/>
-        </w:rPr>
-        <w:t>c</w:t>
-      </w:r>
-      <w:r>
-        <w:rPr>
-          <w:rFonts w:ascii="Arial" w:hAnsi="Arial" w:cs="Arial"/>
-          <w:sz w:val="22"/>
-          <w:szCs w:val="22"/>
-          <w:lang w:val="en-GB"/>
-        </w:rPr>
-        <w:t>, and observe the co</w:t>
-      </w:r>
-      <w:r>
-        <w:rPr>
-          <w:rFonts w:ascii="Arial" w:hAnsi="Arial" w:cs="Arial"/>
-          <w:sz w:val="22"/>
-          <w:szCs w:val="22"/>
-          <w:lang w:val="en-GB"/>
-        </w:rPr>
-        <w:t>rresponding changes in the spectrum.</w:t>
-      </w:r>
     </w:p>
     <w:p>
       <w:pPr>
@@ -2659,6 +2636,62 @@
           <w:lang w:val="en-GB"/>
         </w:rPr>
       </w:pPr>
+      <w:r>
+        <w:rPr>
+          <w:rFonts w:ascii="Arial" w:hAnsi="Arial" w:cs="Arial"/>
+          <w:sz w:val="22"/>
+          <w:szCs w:val="22"/>
+          <w:lang w:val="en-GB"/>
+        </w:rPr>
+        <w:t>Vary the frequencies of the message-signal f</w:t>
+      </w:r>
+      <w:r>
+        <w:rPr>
+          <w:rFonts w:ascii="Arial" w:hAnsi="Arial" w:cs="Arial"/>
+          <w:sz w:val="22"/>
+          <w:szCs w:val="22"/>
+          <w:vertAlign w:val="subscript"/>
+          <w:lang w:val="en-GB"/>
+        </w:rPr>
+        <w:t>0</w:t>
+      </w:r>
+      <w:r>
+        <w:rPr>
+          <w:rFonts w:ascii="Arial" w:hAnsi="Arial" w:cs="Arial"/>
+          <w:sz w:val="22"/>
+          <w:szCs w:val="22"/>
+          <w:lang w:val="en-GB"/>
+        </w:rPr>
+        <w:t>, and the frequency of the carrier-signal f</w:t>
+      </w:r>
+      <w:r>
+        <w:rPr>
+          <w:rFonts w:ascii="Arial" w:hAnsi="Arial" w:cs="Arial"/>
+          <w:sz w:val="22"/>
+          <w:szCs w:val="22"/>
+          <w:vertAlign w:val="subscript"/>
+          <w:lang w:val="en-GB"/>
+        </w:rPr>
+        <w:t>c</w:t>
+      </w:r>
+      <w:r>
+        <w:rPr>
+          <w:rFonts w:ascii="Arial" w:hAnsi="Arial" w:cs="Arial"/>
+          <w:sz w:val="22"/>
+          <w:szCs w:val="22"/>
+          <w:lang w:val="en-GB"/>
+        </w:rPr>
+        <w:t>, and observe the co</w:t>
+      </w:r>
+      <w:r>
+        <w:rPr>
+          <w:rFonts w:ascii="Arial" w:hAnsi="Arial" w:cs="Arial"/>
+          <w:sz w:val="22"/>
+          <w:szCs w:val="22"/>
+          <w:lang w:val="en-GB"/>
+        </w:rPr>
+        <w:t>rresponding changes in the spectrum.</w:t>
+      </w:r>
     </w:p>
     <w:p>
       <w:pPr>
@@ -2675,142 +2708,6 @@
           <w:lang w:val="en-GB"/>
         </w:rPr>
       </w:pPr>
-      <w:r>
-        <w:rPr>
-          <w:rFonts w:ascii="Arial" w:hAnsi="Arial" w:cs="Arial"/>
-          <w:sz w:val="22"/>
-          <w:szCs w:val="22"/>
-          <w:lang w:val="en-GB"/>
-        </w:rPr>
-        <w:br/>
-      </w:r>
-      <w:r>
-        <w:rPr>
-          <w:rFonts w:ascii="Arial" w:hAnsi="Arial" w:cs="Arial"/>
-          <w:sz w:val="22"/>
-          <w:szCs w:val="22"/>
-          <w:lang w:val="en-GB"/>
-        </w:rPr>
-        <w:t>f</w:t>
-      </w:r>
-      <w:r>
-        <w:rPr>
-          <w:rFonts w:ascii="Arial" w:hAnsi="Arial" w:cs="Arial"/>
-          <w:sz w:val="22"/>
-          <w:szCs w:val="22"/>
-          <w:lang w:val="en-GB"/>
-        </w:rPr>
-        <w:t>)</w:t>
-      </w:r>
-      <w:r>
-        <w:rPr>
-          <w:rFonts w:ascii="Arial" w:hAnsi="Arial" w:cs="Arial"/>
-          <w:sz w:val="22"/>
-          <w:szCs w:val="22"/>
-          <w:lang w:val="en-GB"/>
-        </w:rPr>
-        <w:tab/>
-      </w:r>
-      <w:r>
-        <w:rPr>
-          <w:rFonts w:ascii="Arial" w:hAnsi="Arial" w:cs="Arial"/>
-          <w:sz w:val="22"/>
-          <w:szCs w:val="22"/>
-          <w:lang w:val="en-GB"/>
-        </w:rPr>
-        <w:t xml:space="preserve">Change now the carrier-signal frequency to </w:t>
-      </w:r>
-      <w:r>
-        <w:rPr>
-          <w:rFonts w:ascii="Arial" w:hAnsi="Arial" w:cs="Arial"/>
-          <w:sz w:val="22"/>
-          <w:szCs w:val="22"/>
-          <w:lang w:val="en-GB"/>
-        </w:rPr>
-        <w:t>f</w:t>
-      </w:r>
-      <w:r>
-        <w:rPr>
-          <w:rFonts w:ascii="Arial" w:hAnsi="Arial" w:cs="Arial"/>
-          <w:sz w:val="22"/>
-          <w:szCs w:val="22"/>
-          <w:vertAlign w:val="subscript"/>
-          <w:lang w:val="en-GB"/>
-        </w:rPr>
-        <w:t>c</w:t>
-      </w:r>
-      <w:r>
-        <w:rPr>
-          <w:rFonts w:ascii="Arial" w:hAnsi="Arial" w:cs="Arial"/>
-          <w:sz w:val="22"/>
-          <w:szCs w:val="22"/>
-          <w:lang w:val="en-GB"/>
-        </w:rPr>
-        <w:t xml:space="preserve"> = 1 MHz</w:t>
-      </w:r>
-      <w:r>
-        <w:rPr>
-          <w:rFonts w:ascii="Arial" w:hAnsi="Arial" w:cs="Arial"/>
-          <w:sz w:val="22"/>
-          <w:szCs w:val="22"/>
-          <w:lang w:val="en-GB"/>
-        </w:rPr>
-        <w:t xml:space="preserve">, </w:t>
-      </w:r>
-      <w:r>
-        <w:rPr>
-          <w:rFonts w:ascii="Arial" w:hAnsi="Arial" w:cs="Arial"/>
-          <w:sz w:val="22"/>
-          <w:szCs w:val="22"/>
-          <w:lang w:val="en-GB"/>
-        </w:rPr>
-        <w:t>a</w:t>
-      </w:r>
-      <w:r>
-        <w:rPr>
-          <w:rFonts w:ascii="Arial" w:hAnsi="Arial" w:cs="Arial"/>
-          <w:sz w:val="22"/>
-          <w:szCs w:val="22"/>
-          <w:lang w:val="en-GB"/>
-        </w:rPr>
-        <w:t>nd t</w:t>
-      </w:r>
-      <w:r>
-        <w:rPr>
-          <w:rFonts w:ascii="Arial" w:hAnsi="Arial" w:cs="Arial"/>
-          <w:sz w:val="22"/>
-          <w:szCs w:val="22"/>
-          <w:lang w:val="en-GB"/>
-        </w:rPr>
-        <w:t>ransmit the resulting modulated-</w:t>
-      </w:r>
-      <w:r>
-        <w:rPr>
-          <w:rFonts w:ascii="Arial" w:hAnsi="Arial" w:cs="Arial"/>
-          <w:sz w:val="22"/>
-          <w:szCs w:val="22"/>
-          <w:lang w:val="en-GB"/>
-        </w:rPr>
-        <w:t xml:space="preserve">signal y(t) over an </w:t>
-      </w:r>
-      <w:r>
-        <w:rPr>
-          <w:rFonts w:ascii="Arial" w:hAnsi="Arial" w:cs="Arial"/>
-          <w:sz w:val="22"/>
-          <w:szCs w:val="22"/>
-          <w:lang w:val="en-GB"/>
-        </w:rPr>
-        <w:t>wire-wrapped antenna</w:t>
-      </w:r>
-      <w:r>
-        <w:rPr>
-          <w:rFonts w:ascii="Arial" w:hAnsi="Arial" w:cs="Arial"/>
-          <w:sz w:val="22"/>
-          <w:szCs w:val="22"/>
-          <w:lang w:val="en-GB"/>
-        </w:rPr>
-        <w:t xml:space="preserve">, and listen to the received signal via an AM-Radio (which is mostly an envelope detector). </w:t>
-      </w:r>
     </w:p>
     <w:p>
       <w:pPr>
@@ -2827,6 +2724,142 @@
           <w:lang w:val="en-GB"/>
         </w:rPr>
       </w:pPr>
+      <w:r>
+        <w:rPr>
+          <w:rFonts w:ascii="Arial" w:hAnsi="Arial" w:cs="Arial"/>
+          <w:sz w:val="22"/>
+          <w:szCs w:val="22"/>
+          <w:lang w:val="en-GB"/>
+        </w:rPr>
+        <w:br/>
+      </w:r>
+      <w:r>
+        <w:rPr>
+          <w:rFonts w:ascii="Arial" w:hAnsi="Arial" w:cs="Arial"/>
+          <w:sz w:val="22"/>
+          <w:szCs w:val="22"/>
+          <w:lang w:val="en-GB"/>
+        </w:rPr>
+        <w:t>f</w:t>
+      </w:r>
+      <w:r>
+        <w:rPr>
+          <w:rFonts w:ascii="Arial" w:hAnsi="Arial" w:cs="Arial"/>
+          <w:sz w:val="22"/>
+          <w:szCs w:val="22"/>
+          <w:lang w:val="en-GB"/>
+        </w:rPr>
+        <w:t>)</w:t>
+      </w:r>
+      <w:r>
+        <w:rPr>
+          <w:rFonts w:ascii="Arial" w:hAnsi="Arial" w:cs="Arial"/>
+          <w:sz w:val="22"/>
+          <w:szCs w:val="22"/>
+          <w:lang w:val="en-GB"/>
+        </w:rPr>
+        <w:tab/>
+      </w:r>
+      <w:r>
+        <w:rPr>
+          <w:rFonts w:ascii="Arial" w:hAnsi="Arial" w:cs="Arial"/>
+          <w:sz w:val="22"/>
+          <w:szCs w:val="22"/>
+          <w:lang w:val="en-GB"/>
+        </w:rPr>
+        <w:t xml:space="preserve">Change now the carrier-signal frequency to </w:t>
+      </w:r>
+      <w:r>
+        <w:rPr>
+          <w:rFonts w:ascii="Arial" w:hAnsi="Arial" w:cs="Arial"/>
+          <w:sz w:val="22"/>
+          <w:szCs w:val="22"/>
+          <w:lang w:val="en-GB"/>
+        </w:rPr>
+        <w:t>f</w:t>
+      </w:r>
+      <w:r>
+        <w:rPr>
+          <w:rFonts w:ascii="Arial" w:hAnsi="Arial" w:cs="Arial"/>
+          <w:sz w:val="22"/>
+          <w:szCs w:val="22"/>
+          <w:vertAlign w:val="subscript"/>
+          <w:lang w:val="en-GB"/>
+        </w:rPr>
+        <w:t>c</w:t>
+      </w:r>
+      <w:r>
+        <w:rPr>
+          <w:rFonts w:ascii="Arial" w:hAnsi="Arial" w:cs="Arial"/>
+          <w:sz w:val="22"/>
+          <w:szCs w:val="22"/>
+          <w:lang w:val="en-GB"/>
+        </w:rPr>
+        <w:t xml:space="preserve"> = 1 MHz</w:t>
+      </w:r>
+      <w:r>
+        <w:rPr>
+          <w:rFonts w:ascii="Arial" w:hAnsi="Arial" w:cs="Arial"/>
+          <w:sz w:val="22"/>
+          <w:szCs w:val="22"/>
+          <w:lang w:val="en-GB"/>
+        </w:rPr>
+        <w:t xml:space="preserve">, </w:t>
+      </w:r>
+      <w:r>
+        <w:rPr>
+          <w:rFonts w:ascii="Arial" w:hAnsi="Arial" w:cs="Arial"/>
+          <w:sz w:val="22"/>
+          <w:szCs w:val="22"/>
+          <w:lang w:val="en-GB"/>
+        </w:rPr>
+        <w:t>a</w:t>
+      </w:r>
+      <w:r>
+        <w:rPr>
+          <w:rFonts w:ascii="Arial" w:hAnsi="Arial" w:cs="Arial"/>
+          <w:sz w:val="22"/>
+          <w:szCs w:val="22"/>
+          <w:lang w:val="en-GB"/>
+        </w:rPr>
+        <w:t>nd t</w:t>
+      </w:r>
+      <w:r>
+        <w:rPr>
+          <w:rFonts w:ascii="Arial" w:hAnsi="Arial" w:cs="Arial"/>
+          <w:sz w:val="22"/>
+          <w:szCs w:val="22"/>
+          <w:lang w:val="en-GB"/>
+        </w:rPr>
+        <w:t>ransmit the resulting modulated-</w:t>
+      </w:r>
+      <w:r>
+        <w:rPr>
+          <w:rFonts w:ascii="Arial" w:hAnsi="Arial" w:cs="Arial"/>
+          <w:sz w:val="22"/>
+          <w:szCs w:val="22"/>
+          <w:lang w:val="en-GB"/>
+        </w:rPr>
+        <w:t xml:space="preserve">signal y(t) over an </w:t>
+      </w:r>
+      <w:r>
+        <w:rPr>
+          <w:rFonts w:ascii="Arial" w:hAnsi="Arial" w:cs="Arial"/>
+          <w:sz w:val="22"/>
+          <w:szCs w:val="22"/>
+          <w:lang w:val="en-GB"/>
+        </w:rPr>
+        <w:t>wire-wrapped antenna</w:t>
+      </w:r>
+      <w:r>
+        <w:rPr>
+          <w:rFonts w:ascii="Arial" w:hAnsi="Arial" w:cs="Arial"/>
+          <w:sz w:val="22"/>
+          <w:szCs w:val="22"/>
+          <w:lang w:val="en-GB"/>
+        </w:rPr>
+        <w:t xml:space="preserve">, and listen to the received signal via an AM-Radio (which is mostly an envelope detector). </w:t>
+      </w:r>
     </w:p>
     <w:p>
       <w:pPr>
@@ -2843,43 +2876,6 @@
           <w:lang w:val="en-GB"/>
         </w:rPr>
       </w:pPr>
-      <w:r>
-        <w:rPr>
-          <w:rFonts w:ascii="Arial" w:hAnsi="Arial" w:cs="Arial"/>
-          <w:sz w:val="22"/>
-          <w:szCs w:val="22"/>
-          <w:lang w:val="en-GB"/>
-        </w:rPr>
-        <w:t>Change the frequency f</w:t>
-      </w:r>
-      <w:r>
-        <w:rPr>
-          <w:rFonts w:ascii="Arial" w:hAnsi="Arial" w:cs="Arial"/>
-          <w:sz w:val="22"/>
-          <w:szCs w:val="22"/>
-          <w:vertAlign w:val="subscript"/>
-          <w:lang w:val="en-GB"/>
-        </w:rPr>
-        <w:t>0</w:t>
-      </w:r>
-      <w:r>
-        <w:rPr>
-          <w:rFonts w:ascii="Arial" w:hAnsi="Arial" w:cs="Arial"/>
-          <w:sz w:val="22"/>
-          <w:szCs w:val="22"/>
-          <w:lang w:val="en-GB"/>
-        </w:rPr>
-        <w:t xml:space="preserve"> of the message si</w:t>
-      </w:r>
-      <w:r>
-        <w:rPr>
-          <w:rFonts w:ascii="Arial" w:hAnsi="Arial" w:cs="Arial"/>
-          <w:sz w:val="22"/>
-          <w:szCs w:val="22"/>
-          <w:lang w:val="en-GB"/>
-        </w:rPr>
-        <w:t xml:space="preserve">gnal s(t) , and hear the difference. </w:t>
-      </w:r>
     </w:p>
     <w:p>
       <w:pPr>
@@ -2896,6 +2892,43 @@
           <w:lang w:val="en-GB"/>
         </w:rPr>
       </w:pPr>
+      <w:r>
+        <w:rPr>
+          <w:rFonts w:ascii="Arial" w:hAnsi="Arial" w:cs="Arial"/>
+          <w:sz w:val="22"/>
+          <w:szCs w:val="22"/>
+          <w:lang w:val="en-GB"/>
+        </w:rPr>
+        <w:t>Change the frequency f</w:t>
+      </w:r>
+      <w:r>
+        <w:rPr>
+          <w:rFonts w:ascii="Arial" w:hAnsi="Arial" w:cs="Arial"/>
+          <w:sz w:val="22"/>
+          <w:szCs w:val="22"/>
+          <w:vertAlign w:val="subscript"/>
+          <w:lang w:val="en-GB"/>
+        </w:rPr>
+        <w:t>0</w:t>
+      </w:r>
+      <w:r>
+        <w:rPr>
+          <w:rFonts w:ascii="Arial" w:hAnsi="Arial" w:cs="Arial"/>
+          <w:sz w:val="22"/>
+          <w:szCs w:val="22"/>
+          <w:lang w:val="en-GB"/>
+        </w:rPr>
+        <w:t xml:space="preserve"> of the message si</w:t>
+      </w:r>
+      <w:r>
+        <w:rPr>
+          <w:rFonts w:ascii="Arial" w:hAnsi="Arial" w:cs="Arial"/>
+          <w:sz w:val="22"/>
+          <w:szCs w:val="22"/>
+          <w:lang w:val="en-GB"/>
+        </w:rPr>
+        <w:t xml:space="preserve">gnal s(t) , and hear the difference. </w:t>
+      </w:r>
     </w:p>
     <w:p>
       <w:pPr>
@@ -2912,71 +2945,6 @@
           <w:lang w:val="en-GB"/>
         </w:rPr>
       </w:pPr>
-      <w:r>
-        <w:rPr>
-          <w:rFonts w:ascii="Arial" w:hAnsi="Arial" w:cs="Arial"/>
-          <w:sz w:val="22"/>
-          <w:szCs w:val="22"/>
-          <w:lang w:val="en-GB"/>
-        </w:rPr>
-        <w:t xml:space="preserve">Change the modulation depth </w:t>
-      </w:r>
-      <w:r>
-        <w:rPr>
-          <w:rFonts w:ascii="Arial" w:hAnsi="Arial" w:cs="Arial"/>
-          <w:sz w:val="22"/>
-          <w:szCs w:val="22"/>
-          <w:lang w:val="en-GB"/>
-        </w:rPr>
-        <w:t>A</w:t>
-      </w:r>
-      <w:r>
-        <w:rPr>
-          <w:rFonts w:ascii="Arial" w:hAnsi="Arial" w:cs="Arial"/>
-          <w:sz w:val="22"/>
-          <w:szCs w:val="22"/>
-          <w:vertAlign w:val="subscript"/>
-          <w:lang w:val="en-GB"/>
-        </w:rPr>
-        <w:t>1</w:t>
-      </w:r>
-      <w:r>
-        <w:rPr>
-          <w:rFonts w:ascii="Arial" w:hAnsi="Arial" w:cs="Arial"/>
-          <w:sz w:val="22"/>
-          <w:szCs w:val="22"/>
-          <w:lang w:val="en-GB"/>
-        </w:rPr>
-        <w:t>/S</w:t>
-      </w:r>
-      <w:r>
-        <w:rPr>
-          <w:rFonts w:ascii="Arial" w:hAnsi="Arial" w:cs="Arial"/>
-          <w:sz w:val="22"/>
-          <w:szCs w:val="22"/>
-          <w:vertAlign w:val="subscript"/>
-          <w:lang w:val="en-GB"/>
-        </w:rPr>
-        <w:t>0</w:t>
-      </w:r>
-      <w:r>
-        <w:rPr>
-          <w:rFonts w:ascii="Arial" w:hAnsi="Arial" w:cs="Arial"/>
-          <w:sz w:val="22"/>
-          <w:szCs w:val="22"/>
-          <w:lang w:val="en-GB"/>
-        </w:rPr>
-        <w:t xml:space="preserve"> </w:t>
-      </w:r>
-      <w:r>
-        <w:rPr>
-          <w:rFonts w:ascii="Arial" w:hAnsi="Arial" w:cs="Arial"/>
-          <w:sz w:val="22"/>
-          <w:szCs w:val="22"/>
-          <w:lang w:val="en-GB"/>
-        </w:rPr>
-        <w:t xml:space="preserve">of the modulated signal y(t) , and hear the difference. </w:t>
-      </w:r>
     </w:p>
     <w:p>
       <w:pPr>
@@ -2993,6 +2961,71 @@
           <w:lang w:val="en-GB"/>
         </w:rPr>
       </w:pPr>
+      <w:r>
+        <w:rPr>
+          <w:rFonts w:ascii="Arial" w:hAnsi="Arial" w:cs="Arial"/>
+          <w:sz w:val="22"/>
+          <w:szCs w:val="22"/>
+          <w:lang w:val="en-GB"/>
+        </w:rPr>
+        <w:t xml:space="preserve">Change the modulation depth </w:t>
+      </w:r>
+      <w:r>
+        <w:rPr>
+          <w:rFonts w:ascii="Arial" w:hAnsi="Arial" w:cs="Arial"/>
+          <w:sz w:val="22"/>
+          <w:szCs w:val="22"/>
+          <w:lang w:val="en-GB"/>
+        </w:rPr>
+        <w:t>A</w:t>
+      </w:r>
+      <w:r>
+        <w:rPr>
+          <w:rFonts w:ascii="Arial" w:hAnsi="Arial" w:cs="Arial"/>
+          <w:sz w:val="22"/>
+          <w:szCs w:val="22"/>
+          <w:vertAlign w:val="subscript"/>
+          <w:lang w:val="en-GB"/>
+        </w:rPr>
+        <w:t>1</w:t>
+      </w:r>
+      <w:r>
+        <w:rPr>
+          <w:rFonts w:ascii="Arial" w:hAnsi="Arial" w:cs="Arial"/>
+          <w:sz w:val="22"/>
+          <w:szCs w:val="22"/>
+          <w:lang w:val="en-GB"/>
+        </w:rPr>
+        <w:t>/S</w:t>
+      </w:r>
+      <w:r>
+        <w:rPr>
+          <w:rFonts w:ascii="Arial" w:hAnsi="Arial" w:cs="Arial"/>
+          <w:sz w:val="22"/>
+          <w:szCs w:val="22"/>
+          <w:vertAlign w:val="subscript"/>
+          <w:lang w:val="en-GB"/>
+        </w:rPr>
+        <w:t>0</w:t>
+      </w:r>
+      <w:r>
+        <w:rPr>
+          <w:rFonts w:ascii="Arial" w:hAnsi="Arial" w:cs="Arial"/>
+          <w:sz w:val="22"/>
+          <w:szCs w:val="22"/>
+          <w:lang w:val="en-GB"/>
+        </w:rPr>
+        <w:t xml:space="preserve"> </w:t>
+      </w:r>
+      <w:r>
+        <w:rPr>
+          <w:rFonts w:ascii="Arial" w:hAnsi="Arial" w:cs="Arial"/>
+          <w:sz w:val="22"/>
+          <w:szCs w:val="22"/>
+          <w:lang w:val="en-GB"/>
+        </w:rPr>
+        <w:t xml:space="preserve">of the modulated signal y(t) , and hear the difference. </w:t>
+      </w:r>
     </w:p>
     <w:p>
       <w:pPr>
@@ -3009,15 +3042,6 @@
           <w:lang w:val="en-GB"/>
         </w:rPr>
       </w:pPr>
-      <w:r>
-        <w:rPr>
-          <w:rFonts w:ascii="Arial" w:hAnsi="Arial" w:cs="Arial"/>
-          <w:sz w:val="22"/>
-          <w:szCs w:val="22"/>
-          <w:lang w:val="en-GB"/>
-        </w:rPr>
-        <w:t>Change now the channel frequency of the AM-Radio.</w:t>
-      </w:r>
     </w:p>
     <w:p>
       <w:pPr>
@@ -3041,6 +3065,31 @@
           <w:szCs w:val="22"/>
           <w:lang w:val="en-GB"/>
         </w:rPr>
+        <w:t>Change now the channel frequency of the AM-Radio.</w:t>
+      </w:r>
+    </w:p>
+    <w:p>
+      <w:pPr>
+        <w:tabs>
+          <w:tab w:val="left" w:pos="360"/>
+          <w:tab w:val="left" w:pos="540"/>
+          <w:tab w:val="center" w:pos="4500"/>
+        </w:tabs>
+        <w:spacing w:after="60"/>
+        <w:rPr>
+          <w:rFonts w:ascii="Arial" w:hAnsi="Arial" w:cs="Arial"/>
+          <w:sz w:val="22"/>
+          <w:szCs w:val="22"/>
+          <w:lang w:val="en-GB"/>
+        </w:rPr>
+      </w:pPr>
+      <w:r>
+        <w:rPr>
+          <w:rFonts w:ascii="Arial" w:hAnsi="Arial" w:cs="Arial"/>
+          <w:sz w:val="22"/>
+          <w:szCs w:val="22"/>
+          <w:lang w:val="en-GB"/>
+        </w:rPr>
         <w:t>What do you think, how wide is a</w:t>
       </w:r>
       <w:r>
@@ -3052,8 +3101,6 @@
         </w:rPr>
         <w:t>n</w:t>
       </w:r>
-      <w:bookmarkStart w:id="0" w:name="_GoBack"/>
-      <w:bookmarkEnd w:id="0"/>
       <w:r>
         <w:rPr>
           <w:rFonts w:ascii="Arial" w:hAnsi="Arial" w:cs="Arial"/>
@@ -3596,6 +3643,118 @@
     </w:lvl>
   </w:abstractNum>
   <w:abstractNum w:abstractNumId="1" w15:restartNumberingAfterBreak="0">
+    <w:nsid w:val="136B21C4"/>
+    <w:multiLevelType w:val="hybridMultilevel"/>
+    <w:tmpl w:val="F5382978"/>
+    <w:lvl w:ilvl="0" w:tplc="52109E52">
+      <w:numFmt w:val="bullet"/>
+      <w:lvlText w:val="-"/>
+      <w:lvlJc w:val="left"/>
+      <w:pPr>
+        <w:ind w:left="720" w:hanging="360"/>
+      </w:pPr>
+      <w:rPr>
+        <w:rFonts w:ascii="Calibri" w:eastAsia="Calibri" w:hAnsi="Calibri" w:cs="Calibri" w:hint="default"/>
+      </w:rPr>
+    </w:lvl>
+    <w:lvl w:ilvl="1" w:tplc="08070003" w:tentative="1">
+      <w:start w:val="1"/>
+      <w:numFmt w:val="bullet"/>
+      <w:lvlText w:val="o"/>
+      <w:lvlJc w:val="left"/>
+      <w:pPr>
+        <w:ind w:left="1440" w:hanging="360"/>
+      </w:pPr>
+      <w:rPr>
+        <w:rFonts w:ascii="Courier New" w:hAnsi="Courier New" w:cs="Courier New" w:hint="default"/>
+      </w:rPr>
+    </w:lvl>
+    <w:lvl w:ilvl="2" w:tplc="08070005" w:tentative="1">
+      <w:start w:val="1"/>
+      <w:numFmt w:val="bullet"/>
+      <w:lvlText w:val=""/>
+      <w:lvlJc w:val="left"/>
+      <w:pPr>
+        <w:ind w:left="2160" w:hanging="360"/>
+      </w:pPr>
+      <w:rPr>
+        <w:rFonts w:ascii="Wingdings" w:hAnsi="Wingdings" w:hint="default"/>
+      </w:rPr>
+    </w:lvl>
+    <w:lvl w:ilvl="3" w:tplc="08070001" w:tentative="1">
+      <w:start w:val="1"/>
+      <w:numFmt w:val="bullet"/>
+      <w:lvlText w:val=""/>
+      <w:lvlJc w:val="left"/>
+      <w:pPr>
+        <w:ind w:left="2880" w:hanging="360"/>
+      </w:pPr>
+      <w:rPr>
+        <w:rFonts w:ascii="Symbol" w:hAnsi="Symbol" w:hint="default"/>
+      </w:rPr>
+    </w:lvl>
+    <w:lvl w:ilvl="4" w:tplc="08070003" w:tentative="1">
+      <w:start w:val="1"/>
+      <w:numFmt w:val="bullet"/>
+      <w:lvlText w:val="o"/>
+      <w:lvlJc w:val="left"/>
+      <w:pPr>
+        <w:ind w:left="3600" w:hanging="360"/>
+      </w:pPr>
+      <w:rPr>
+        <w:rFonts w:ascii="Courier New" w:hAnsi="Courier New" w:cs="Courier New" w:hint="default"/>
+      </w:rPr>
+    </w:lvl>
+    <w:lvl w:ilvl="5" w:tplc="08070005" w:tentative="1">
+      <w:start w:val="1"/>
+      <w:numFmt w:val="bullet"/>
+      <w:lvlText w:val=""/>
+      <w:lvlJc w:val="left"/>
+      <w:pPr>
+        <w:ind w:left="4320" w:hanging="360"/>
+      </w:pPr>
+      <w:rPr>
+        <w:rFonts w:ascii="Wingdings" w:hAnsi="Wingdings" w:hint="default"/>
+      </w:rPr>
+    </w:lvl>
+    <w:lvl w:ilvl="6" w:tplc="08070001" w:tentative="1">
+      <w:start w:val="1"/>
+      <w:numFmt w:val="bullet"/>
+      <w:lvlText w:val=""/>
+      <w:lvlJc w:val="left"/>
+      <w:pPr>
+        <w:ind w:left="5040" w:hanging="360"/>
+      </w:pPr>
+      <w:rPr>
+        <w:rFonts w:ascii="Symbol" w:hAnsi="Symbol" w:hint="default"/>
+      </w:rPr>
+    </w:lvl>
+    <w:lvl w:ilvl="7" w:tplc="08070003" w:tentative="1">
+      <w:start w:val="1"/>
+      <w:numFmt w:val="bullet"/>
+      <w:lvlText w:val="o"/>
+      <w:lvlJc w:val="left"/>
+      <w:pPr>
+        <w:ind w:left="5760" w:hanging="360"/>
+      </w:pPr>
+      <w:rPr>
+        <w:rFonts w:ascii="Courier New" w:hAnsi="Courier New" w:cs="Courier New" w:hint="default"/>
+      </w:rPr>
+    </w:lvl>
+    <w:lvl w:ilvl="8" w:tplc="08070005" w:tentative="1">
+      <w:start w:val="1"/>
+      <w:numFmt w:val="bullet"/>
+      <w:lvlText w:val=""/>
+      <w:lvlJc w:val="left"/>
+      <w:pPr>
+        <w:ind w:left="6480" w:hanging="360"/>
+      </w:pPr>
+      <w:rPr>
+        <w:rFonts w:ascii="Wingdings" w:hAnsi="Wingdings" w:hint="default"/>
+      </w:rPr>
+    </w:lvl>
+  </w:abstractNum>
+  <w:abstractNum w:abstractNumId="2" w15:restartNumberingAfterBreak="0">
     <w:nsid w:val="774851B6"/>
     <w:multiLevelType w:val="hybridMultilevel"/>
     <w:tmpl w:val="CD62BC60"/>
@@ -3735,7 +3894,7 @@
       </w:rPr>
     </w:lvl>
   </w:abstractNum>
-  <w:abstractNum w:abstractNumId="2" w15:restartNumberingAfterBreak="0">
+  <w:abstractNum w:abstractNumId="3" w15:restartNumberingAfterBreak="0">
     <w:nsid w:val="798E158C"/>
     <w:multiLevelType w:val="hybridMultilevel"/>
     <w:tmpl w:val="6540D440"/>
@@ -3852,13 +4011,16 @@
     </w:lvl>
   </w:abstractNum>
   <w:num w:numId="1">
-    <w:abstractNumId w:val="1"/>
+    <w:abstractNumId w:val="2"/>
   </w:num>
   <w:num w:numId="2">
-    <w:abstractNumId w:val="2"/>
+    <w:abstractNumId w:val="3"/>
   </w:num>
   <w:num w:numId="3">
     <w:abstractNumId w:val="0"/>
+  </w:num>
+  <w:num w:numId="4">
+    <w:abstractNumId w:val="1"/>
   </w:num>
 </w:numbering>
 </file>

</xml_diff>